<commit_message>
Finished ch 4 draft
</commit_message>
<xml_diff>
--- a/DEBkiss results/Chapter 4 draft 2.docx
+++ b/DEBkiss results/Chapter 4 draft 2.docx
@@ -45,6 +45,222 @@
           <w:bCs/>
         </w:rPr>
         <w:t>Abstract</w:t>
+      </w:r>
+    </w:p>
+    <w:p>
+      <w:pPr>
+        <w:pStyle w:val="TS"/>
+        <w:spacing w:line="480" w:lineRule="auto"/>
+      </w:pPr>
+      <w:r>
+        <w:tab/>
+        <w:t xml:space="preserve">Although </w:t>
+      </w:r>
+      <w:r>
+        <w:t>the Atlantic silverside (</w:t>
+      </w:r>
+      <w:r>
+        <w:rPr>
+          <w:i/>
+          <w:iCs/>
+        </w:rPr>
+        <w:t>Menidia menidia</w:t>
+      </w:r>
+      <w:r>
+        <w:t xml:space="preserve">) has proven robust to the fluctuating environmental conditions in its estuarine environment, chronic hypoxia impairs hatching, growth, and survival in the early life stages. To </w:t>
+      </w:r>
+      <w:r>
+        <w:t>gain understanding of the</w:t>
+      </w:r>
+      <w:r>
+        <w:t xml:space="preserve"> energetic mechanisms responsible for these experimentally quantified impacts, we fitted different versions of a Dynamic Energy Budget model to data with oxygen-based correction factors applied to various DEB parameters. </w:t>
+      </w:r>
+      <w:r>
+        <w:t>We sought to identify t</w:t>
+      </w:r>
+      <w:r>
+        <w:t xml:space="preserve">he parameters that, when adjusted with the correction factors, provided the best fit to hypoxia effects in the three state variables of total length, egg buffer mass, and survival over time. </w:t>
+      </w:r>
+      <w:r>
+        <w:t>Reducing the yield coefficient for conversion of assimilates to structure (</w:t>
+      </w:r>
+      <w:r>
+        <w:rPr>
+          <w:i/>
+          <w:iCs/>
+        </w:rPr>
+        <w:t>y</w:t>
+      </w:r>
+      <w:r>
+        <w:rPr>
+          <w:i/>
+          <w:iCs/>
+          <w:vertAlign w:val="subscript"/>
+        </w:rPr>
+        <w:t>VA</w:t>
+      </w:r>
+      <w:r>
+        <w:t xml:space="preserve">) with hypoxia provided the best fit when combined with the parameters for pre- and post-hatching mortality rate </w:t>
+      </w:r>
+      <w:r>
+        <w:t>(</w:t>
+      </w:r>
+      <w:r>
+        <w:rPr>
+          <w:rFonts w:cs="Times New Roman"/>
+          <w:i/>
+          <w:iCs/>
+        </w:rPr>
+        <w:t>μ</w:t>
+      </w:r>
+      <w:r>
+        <w:rPr>
+          <w:i/>
+          <w:iCs/>
+          <w:vertAlign w:val="subscript"/>
+        </w:rPr>
+        <w:t>emb</w:t>
+      </w:r>
+      <w:r>
+        <w:t xml:space="preserve"> and </w:t>
+      </w:r>
+      <w:r>
+        <w:rPr>
+          <w:rFonts w:cs="Times New Roman"/>
+          <w:i/>
+          <w:iCs/>
+        </w:rPr>
+        <w:t>μ</w:t>
+      </w:r>
+      <w:r>
+        <w:rPr>
+          <w:i/>
+          <w:iCs/>
+          <w:vertAlign w:val="subscript"/>
+        </w:rPr>
+        <w:t>lar</w:t>
+      </w:r>
+      <w:r>
+        <w:t>)</w:t>
+      </w:r>
+      <w:r>
+        <w:t>. The maximum assimilation rate (</w:t>
+      </w:r>
+      <w:r>
+        <w:rPr>
+          <w:i/>
+          <w:iCs/>
+        </w:rPr>
+        <w:t>J</w:t>
+      </w:r>
+      <w:r>
+        <w:rPr>
+          <w:i/>
+          <w:iCs/>
+          <w:vertAlign w:val="superscript"/>
+        </w:rPr>
+        <w:t>a</w:t>
+      </w:r>
+      <w:r>
+        <w:rPr>
+          <w:i/>
+          <w:iCs/>
+          <w:vertAlign w:val="subscript"/>
+        </w:rPr>
+        <w:t>Am</w:t>
+      </w:r>
+      <w:r>
+        <w:t xml:space="preserve">) performed almost as well as </w:t>
+      </w:r>
+      <w:r>
+        <w:rPr>
+          <w:i/>
+          <w:iCs/>
+        </w:rPr>
+        <w:t>y</w:t>
+      </w:r>
+      <w:r>
+        <w:rPr>
+          <w:i/>
+          <w:iCs/>
+          <w:vertAlign w:val="subscript"/>
+        </w:rPr>
+        <w:t>VA</w:t>
+      </w:r>
+      <w:r>
+        <w:t xml:space="preserve"> when combined with the mortality parameters, and both </w:t>
+      </w:r>
+      <w:r>
+        <w:rPr>
+          <w:i/>
+          <w:iCs/>
+        </w:rPr>
+        <w:t>y</w:t>
+      </w:r>
+      <w:r>
+        <w:rPr>
+          <w:i/>
+          <w:iCs/>
+          <w:vertAlign w:val="subscript"/>
+        </w:rPr>
+        <w:t>VA</w:t>
+      </w:r>
+      <w:r>
+        <w:t xml:space="preserve"> and </w:t>
+      </w:r>
+      <w:r>
+        <w:rPr>
+          <w:i/>
+          <w:iCs/>
+        </w:rPr>
+        <w:t>J</w:t>
+      </w:r>
+      <w:r>
+        <w:rPr>
+          <w:i/>
+          <w:iCs/>
+          <w:vertAlign w:val="superscript"/>
+        </w:rPr>
+        <w:t>a</w:t>
+      </w:r>
+      <w:r>
+        <w:rPr>
+          <w:i/>
+          <w:iCs/>
+          <w:vertAlign w:val="subscript"/>
+        </w:rPr>
+        <w:t>Am</w:t>
+      </w:r>
+      <w:r>
+        <w:t xml:space="preserve"> can independently account at least in part for the hypoxia impacts of delayed hatching, reduced size at hatching, slower growth, and lower survival to hatching. Increasing the</w:t>
+      </w:r>
+      <w:r>
+        <w:t xml:space="preserve"> parameter for maintenance rate </w:t>
+      </w:r>
+      <w:r>
+        <w:t xml:space="preserve">with hypoxia </w:t>
+      </w:r>
+      <w:r>
+        <w:t xml:space="preserve">had little </w:t>
+      </w:r>
+      <w:r>
+        <w:t xml:space="preserve">impact on early life growth and egg buffer depletion and no impact on survival rates. By combining empirical data with unified principles for energetic allocation that are broadly applicable across species, we identified the uptake and conversion of assimilates </w:t>
+      </w:r>
+      <w:r>
+        <w:t xml:space="preserve">into structure </w:t>
+      </w:r>
+      <w:r>
+        <w:t xml:space="preserve">as a primary process by which low oxygen levels affect early life stages of </w:t>
+      </w:r>
+      <w:r>
+        <w:rPr>
+          <w:i/>
+          <w:iCs/>
+        </w:rPr>
+        <w:t>M. menidia</w:t>
+      </w:r>
+      <w:r>
+        <w:t xml:space="preserve">. </w:t>
       </w:r>
     </w:p>
     <w:p>
@@ -63,6 +279,7 @@
           <w:b/>
           <w:bCs/>
         </w:rPr>
+        <w:lastRenderedPageBreak/>
         <w:t>Introduction</w:t>
       </w:r>
     </w:p>
@@ -175,7 +392,6 @@
         <w:t xml:space="preserve">rely largely on diffusion for oxygen uptake and lack well-developed mechanisms, such as high surface area gills, to meet oxygen demands in low DO water and are not mobile enough to escape hypoxic zones. Mortality can result directly from severe hypoxia or indirectly from reduced growth increasing susceptibility to predation. Even fish that survive may incur sublethal effects with lifelong consequences for growth, development, and reproduction. </w:t>
       </w:r>
       <w:r>
-        <w:lastRenderedPageBreak/>
         <w:t xml:space="preserve">Modeling the energetic mechanisms of responses to hypoxia can help connect physiology and life history to population-level changes and serve as a valuable alternative to time- and labor-intensive laboratory procedures, particularly with very small animals such as fish embryos and larvae. </w:t>
       </w:r>
     </w:p>
@@ -186,6 +402,7 @@
         <w:ind w:firstLine="720"/>
       </w:pPr>
       <w:r>
+        <w:lastRenderedPageBreak/>
         <w:t>Hypoxia is known to inhibit growth and survival in early life fishes, and often has interactive effects with other stressors such as temperature () and high CO</w:t>
       </w:r>
       <w:r>
@@ -201,10 +418,7 @@
         <w:t>Miller et al., 2016</w:t>
       </w:r>
       <w:r>
-        <w:t xml:space="preserve">). </w:t>
-      </w:r>
-      <w:r>
-        <w:t>In a series of experiments,</w:t>
+        <w:t>). In a series of experiments,</w:t>
       </w:r>
       <w:r>
         <w:t xml:space="preserve"> Atlantic silverside (</w:t>
@@ -236,25 +450,25 @@
         <w:t>2</w:t>
       </w:r>
       <w:r>
-        <w:t xml:space="preserve"> treatments to quantify their sensitivity to two co-occurring stressors prevalent in their early life estuarine habitat: hypoxia and acidification (Cross et al., 2019). Although diel fluctuations in both of these properties provided temporary relief that reduced the overall effects of hypoxia and acidification, static low DO significantly delayed hatching, reduced survival to hatching and larval survival, and reduced embryo and larval growth (Cross et al., 2019). While diel fluctuations are a realistic representation of changes in community photosynthesis and respiration between day and night, environmental change in coming years could extend hypoxic duration to reduce periods of relief. </w:t>
-      </w:r>
-      <w:commentRangeStart w:id="0"/>
-      <w:r>
-        <w:t>Warming reduces oxygen solubility while increasing metabolic rates of organisms</w:t>
+        <w:t xml:space="preserve"> treatments to quantify their sensitivity to two co-occurring stressors prevalent in their early life estuarine habitat: hypoxia and acidification (Cross et al., 2019). Although diel fluctuations in both of these properties provided temporary relief that reduced the overall effects of hypoxia and acidification, static low DO significantly delayed hatching, reduced survival to hatching and larval survival, and reduced embryo and larval growth (Cross et al., 2019). While diel fluctuations are a realistic representation of changes in community photosynthesis and respiration between day and night, environmental change in coming years could extend hypoxic duration to reduce periods of relief. Warming reduces oxygen solubility while increasing metabolic rates of organisms</w:t>
       </w:r>
       <w:r>
         <w:t xml:space="preserve"> that draw down oxygen when densely aggregated</w:t>
       </w:r>
       <w:r>
-        <w:t>. At the same time, higher summer temperatures and precipitation in some regions will intensify stratification that separates low-oxygen water from surface oxygen diffusion.</w:t>
-      </w:r>
-      <w:commentRangeEnd w:id="0"/>
-      <w:r>
-        <w:rPr>
-          <w:rStyle w:val="CommentReference"/>
-          <w:rFonts w:asciiTheme="minorHAnsi" w:hAnsiTheme="minorHAnsi"/>
-        </w:rPr>
-        <w:commentReference w:id="0"/>
+        <w:t xml:space="preserve">. At the same time, higher summer temperatures and </w:t>
+      </w:r>
+      <w:r>
+        <w:t>freshwater input</w:t>
+      </w:r>
+      <w:r>
+        <w:t xml:space="preserve"> in some regions will intensify stratification that separates low-oxygen water from surface oxygen diffusion</w:t>
+      </w:r>
+      <w:r>
+        <w:t xml:space="preserve"> (Rabalais et al., 2009; Howarth et al., 2011)</w:t>
+      </w:r>
+      <w:r>
+        <w:t>.</w:t>
       </w:r>
       <w:r>
         <w:t xml:space="preserve"> </w:t>
@@ -270,13 +484,7 @@
         <w:t>M. menidia</w:t>
       </w:r>
       <w:r>
-        <w:t xml:space="preserve"> is tolerant enough that population declines are not a concern, but without knowledge of the mechanisms of early life impacts it is hard to </w:t>
-      </w:r>
-      <w:r>
-        <w:t>anticipate</w:t>
-      </w:r>
-      <w:r>
-        <w:t xml:space="preserve"> whether this will change under increased hypoxia duration or with additional stressors (</w:t>
+        <w:t xml:space="preserve"> is tolerant enough that population declines are not a concern, but without knowledge of the mechanisms of early life impacts it is hard to anticipate whether this will change under increased hypoxia duration or with additional stressors (</w:t>
       </w:r>
       <w:r>
         <w:rPr>
@@ -335,59 +543,62 @@
         <w:t xml:space="preserve">. </w:t>
       </w:r>
       <w:r>
+        <w:t>While many l</w:t>
+      </w:r>
+      <w:r>
+        <w:t xml:space="preserve">aboratory experiments </w:t>
+      </w:r>
+      <w:r>
+        <w:t xml:space="preserve">have </w:t>
+      </w:r>
+      <w:r>
+        <w:t>measure</w:t>
+      </w:r>
+      <w:r>
+        <w:t>d</w:t>
+      </w:r>
+      <w:r>
+        <w:t xml:space="preserve"> physiological responses</w:t>
+      </w:r>
+      <w:r>
+        <w:t xml:space="preserve"> at the individual-level</w:t>
+      </w:r>
+      <w:r>
+        <w:t>,</w:t>
+      </w:r>
+      <w:r>
+        <w:t xml:space="preserve"> additional steps </w:t>
+      </w:r>
+      <w:r>
+        <w:t>must</w:t>
+      </w:r>
+      <w:r>
+        <w:t xml:space="preserve"> be taken to translate</w:t>
+      </w:r>
+      <w:r>
+        <w:t xml:space="preserve"> them to</w:t>
+      </w:r>
+      <w:r>
+        <w:t xml:space="preserve"> </w:t>
+      </w:r>
+      <w:r>
+        <w:t>demographic rates like</w:t>
+      </w:r>
+      <w:r>
+        <w:t xml:space="preserve"> recruitment and reproductive investment in the next generation</w:t>
+      </w:r>
+      <w:r>
+        <w:t xml:space="preserve">. </w:t>
+      </w:r>
+      <w:r>
+        <w:t>Models that connect</w:t>
+      </w:r>
+      <w:r>
+        <w:t xml:space="preserve"> physiological and energetic </w:t>
+      </w:r>
+      <w:r>
         <w:lastRenderedPageBreak/>
-        <w:t>While many l</w:t>
-      </w:r>
-      <w:r>
-        <w:t xml:space="preserve">aboratory experiments </w:t>
-      </w:r>
-      <w:r>
-        <w:t xml:space="preserve">have </w:t>
-      </w:r>
-      <w:r>
-        <w:t>measure</w:t>
-      </w:r>
-      <w:r>
-        <w:t>d</w:t>
-      </w:r>
-      <w:r>
-        <w:t xml:space="preserve"> physiological responses</w:t>
-      </w:r>
-      <w:r>
-        <w:t xml:space="preserve"> at the individual-level</w:t>
-      </w:r>
-      <w:r>
-        <w:t>,</w:t>
-      </w:r>
-      <w:r>
-        <w:t xml:space="preserve"> additional steps </w:t>
-      </w:r>
-      <w:r>
-        <w:t>must</w:t>
-      </w:r>
-      <w:r>
-        <w:t xml:space="preserve"> be taken to translate</w:t>
-      </w:r>
-      <w:r>
-        <w:t xml:space="preserve"> them to</w:t>
-      </w:r>
-      <w:r>
-        <w:t xml:space="preserve"> </w:t>
-      </w:r>
-      <w:r>
-        <w:t>demographic rates like</w:t>
-      </w:r>
-      <w:r>
-        <w:t xml:space="preserve"> recruitment and reproductive investment in the next generation</w:t>
-      </w:r>
-      <w:r>
-        <w:t xml:space="preserve">. </w:t>
-      </w:r>
-      <w:r>
-        <w:t>Models that connect</w:t>
-      </w:r>
-      <w:r>
-        <w:t xml:space="preserve"> physiological and energetic mechanisms of </w:t>
+        <w:t xml:space="preserve">mechanisms of </w:t>
       </w:r>
       <w:r>
         <w:t>stressor</w:t>
@@ -472,7 +683,13 @@
         <w:t>, using physical and biological concepts that are generalizable to most species (Jusup et al., 2017)</w:t>
       </w:r>
       <w:r>
-        <w:t>. It accounts for differences in the energy budget at each stage to allow modeling of life stage transition timing and stage-specific mortality (Kooijman, 2010). DEB theory is often used to connect experimental observations of multiple stressor effects to both the underlying energetic mechanisms</w:t>
+        <w:t xml:space="preserve">. It accounts for differences in the energy budget at each stage to allow modeling of life stage transition timing and stage-specific </w:t>
+      </w:r>
+      <w:r>
+        <w:t>responses to stressors</w:t>
+      </w:r>
+      <w:r>
+        <w:t xml:space="preserve"> (Kooijman, 2010). DEB theory is often used to connect experimental observations of multiple stressor effects to both the underlying energetic mechanisms</w:t>
       </w:r>
       <w:r>
         <w:t xml:space="preserve"> (</w:t>
@@ -487,13 +704,22 @@
         <w:t>)</w:t>
       </w:r>
       <w:r>
-        <w:t xml:space="preserve"> and life history outcomes that feed into population dynamics (Martin et al., 2013; Smallegange et al., 2017)</w:t>
+        <w:t xml:space="preserve"> and life history outcomes that feed into population dynamics (</w:t>
+      </w:r>
+      <w:r>
+        <w:t xml:space="preserve">Nisbet et al., 2000; </w:t>
+      </w:r>
+      <w:r>
+        <w:t>Martin et al., 2013; Smallegange et al., 2017)</w:t>
       </w:r>
       <w:r>
         <w:t xml:space="preserve">. These capabilities make DEB theory an excellent tool for enhancing the utility of experimental </w:t>
       </w:r>
       <w:r>
-        <w:t xml:space="preserve">stressor </w:t>
+        <w:t>hypoxia</w:t>
+      </w:r>
+      <w:r>
+        <w:t xml:space="preserve"> </w:t>
       </w:r>
       <w:r>
         <w:t xml:space="preserve">data in conservation and management (Lavaud et al., 2021). </w:t>
@@ -542,63 +768,55 @@
         <w:t xml:space="preserve">Jusup et al., 2017). </w:t>
       </w:r>
       <w:r>
-        <w:t xml:space="preserve">The DEBkiss framework </w:t>
+        <w:t xml:space="preserve">The DEBkiss framework (Figure 1) is a </w:t>
+      </w:r>
+      <w:r>
+        <w:t xml:space="preserve">moderately </w:t>
+      </w:r>
+      <w:r>
+        <w:t>simplified variation on the standard DEB model for animals that eliminates the concept of reserve</w:t>
+      </w:r>
+      <w:r>
+        <w:t>, a</w:t>
+      </w:r>
+      <w:r>
+        <w:t xml:space="preserve"> pool of assimilates that are allocated to structure, maintenance, </w:t>
+      </w:r>
+      <w:r>
+        <w:t>and</w:t>
+      </w:r>
+      <w:r>
+        <w:t xml:space="preserve"> reproduction in the standard DEB model (Jager et al., 2013). </w:t>
+      </w:r>
+      <w:r>
+        <w:t xml:space="preserve">This framework </w:t>
       </w:r>
       <w:r>
         <w:lastRenderedPageBreak/>
-        <w:t xml:space="preserve">(Figure 1) is a </w:t>
-      </w:r>
-      <w:r>
-        <w:t xml:space="preserve">moderately </w:t>
-      </w:r>
-      <w:r>
-        <w:t>simplified variation on the standard DEB model for animals that eliminates the concept of reserve</w:t>
-      </w:r>
-      <w:r>
-        <w:t>, a</w:t>
-      </w:r>
-      <w:r>
-        <w:t xml:space="preserve"> pool of assimilates that are allocated to structure, maintenance, </w:t>
-      </w:r>
-      <w:r>
-        <w:t>and</w:t>
-      </w:r>
-      <w:r>
-        <w:t xml:space="preserve"> reproduction in the standard DEB model (Jager et al., 2013). </w:t>
-      </w:r>
-      <w:r>
-        <w:t xml:space="preserve">This framework reduces the data requirements, the role of compound parameters, and, depending on the data, the total number of parameters to be estimated (Jager et al., 2013). </w:t>
+        <w:t>reduces the data requirements, the role of compound parameters, and, depending on the data, the total number of parameters to be estimated (Jager et al., 2013</w:t>
+      </w:r>
+      <w:bookmarkStart w:id="0" w:name="_Hlk130719242"/>
+      <w:r>
+        <w:t xml:space="preserve">). </w:t>
+      </w:r>
+      <w:r>
+        <w:t xml:space="preserve">The simplicity of DEBkiss and its easily understandable equations make it ideal for adaptation to many species of ecological or commercial value using commonly measured variables in laboratory experiments, such as growth and survival rates. </w:t>
+      </w:r>
+    </w:p>
+    <w:bookmarkEnd w:id="0"/>
+    <w:p>
+      <w:pPr>
+        <w:pStyle w:val="TS"/>
+        <w:spacing w:line="480" w:lineRule="auto"/>
+        <w:ind w:firstLine="720"/>
+      </w:pPr>
+      <w:r>
+        <w:t>We used a</w:t>
       </w:r>
       <w:commentRangeStart w:id="1"/>
-      <w:r>
-        <w:t>While in the standard DEB model reserve controls embryonic growth and hatch timing, DEBkiss deals with this stage using a state variable for egg buffer mass. Body size increases as egg buffer mass (yolk) is converted into structure</w:t>
-      </w:r>
-      <w:r>
-        <w:t xml:space="preserve"> and used for somatic maintenance,</w:t>
-      </w:r>
-      <w:r>
-        <w:t xml:space="preserve"> and hatching occurs when the egg buffer mass reaches zero (Jager et al., 2013). </w:t>
-      </w:r>
-      <w:r>
-        <w:t xml:space="preserve">A potential downside to </w:t>
-      </w:r>
-      <w:r>
-        <w:t>not using reserve</w:t>
-      </w:r>
-      <w:r>
-        <w:t xml:space="preserve"> is low resolution for modeling fluctuations in </w:t>
-      </w:r>
-      <w:r>
-        <w:t xml:space="preserve">food level on small time scales, but this should not be a concern when working with constant feeding over time or when small changes in feeding are not vital to the research question, the model has clear assumptions for sustained starvation (Jager, 2018). </w:t>
-      </w:r>
-      <w:r>
-        <w:t xml:space="preserve">The lack of reserve also means that DEBkiss is best suited for animals with a small ultimate body size because reserve plays a smaller role in such species </w:t>
-      </w:r>
-      <w:r>
-        <w:t>under DEB theory (Nisbet et al., 2000).</w:t>
-      </w:r>
-      <w:r>
-        <w:t xml:space="preserve"> DEBkiss also differs from standard DEB theory by using body size thresholds to trigger life stage transitions, while DEB theory does this by having a state variable for ‘maturity’ (Kooijman, 2010; Jager et al., 2013).</w:t>
+      <w:commentRangeStart w:id="2"/>
+      <w:r>
+        <w:t xml:space="preserve"> DEBkiss </w:t>
       </w:r>
       <w:commentRangeEnd w:id="1"/>
       <w:r>
@@ -607,6 +825,148 @@
           <w:rFonts w:asciiTheme="minorHAnsi" w:hAnsiTheme="minorHAnsi"/>
         </w:rPr>
         <w:commentReference w:id="1"/>
+      </w:r>
+      <w:commentRangeEnd w:id="2"/>
+      <w:r>
+        <w:rPr>
+          <w:rStyle w:val="CommentReference"/>
+          <w:rFonts w:asciiTheme="minorHAnsi" w:hAnsiTheme="minorHAnsi"/>
+        </w:rPr>
+        <w:commentReference w:id="2"/>
+      </w:r>
+      <w:r>
+        <w:t xml:space="preserve">model to identify the bioenergetic mechanisms underlying </w:t>
+      </w:r>
+      <w:r>
+        <w:t xml:space="preserve">experimental </w:t>
+      </w:r>
+      <w:r>
+        <w:t xml:space="preserve">hatching, </w:t>
+      </w:r>
+      <w:r>
+        <w:t>growth</w:t>
+      </w:r>
+      <w:r>
+        <w:t>, and</w:t>
+      </w:r>
+      <w:r>
+        <w:t xml:space="preserve"> survival effects of hypoxia in early life stages of </w:t>
+      </w:r>
+      <w:r>
+        <w:rPr>
+          <w:i/>
+          <w:iCs/>
+        </w:rPr>
+        <w:t>M</w:t>
+      </w:r>
+      <w:r>
+        <w:rPr>
+          <w:i/>
+          <w:iCs/>
+        </w:rPr>
+        <w:t>.</w:t>
+      </w:r>
+      <w:r>
+        <w:rPr>
+          <w:i/>
+          <w:iCs/>
+        </w:rPr>
+        <w:t xml:space="preserve"> menidia</w:t>
+      </w:r>
+      <w:r>
+        <w:t xml:space="preserve"> observed in Cross et al., 2019</w:t>
+      </w:r>
+      <w:r>
+        <w:t xml:space="preserve">. </w:t>
+      </w:r>
+      <w:r>
+        <w:t>First, we fitted a base DEBkiss model to full-life data on total length, reproductive output, hatch timing, and survival and estimated or calculated parameters under fully oxygenated conditions. Second, we modified a subset of parameters with</w:t>
+      </w:r>
+      <w:r>
+        <w:t xml:space="preserve"> one of two oxygen-dependent correction factors and estimated a shape parameter for the correction factor</w:t>
+      </w:r>
+      <w:r>
+        <w:t xml:space="preserve"> to</w:t>
+      </w:r>
+      <w:r>
+        <w:t xml:space="preserve"> fit the model to</w:t>
+      </w:r>
+      <w:r>
+        <w:t xml:space="preserve"> early-life data for three low DO treatments. We evaluated </w:t>
+      </w:r>
+      <w:r>
+        <w:t>which</w:t>
+      </w:r>
+      <w:r>
+        <w:t xml:space="preserve"> parameter or combination of parameters</w:t>
+      </w:r>
+      <w:r>
+        <w:t>, when adjusted with the correction factors,</w:t>
+      </w:r>
+      <w:r>
+        <w:t xml:space="preserve"> was able to best account for the full set of hypoxia responses observed in experiments. We hypothesized that the following parameters would account for some or all of the hypoxia effects: maximum assimilation rate, conversion efficiency of assimilates into structure (growth), maximum somatic maintenance rate, </w:t>
+      </w:r>
+      <w:r>
+        <w:t xml:space="preserve">embryo mortality rate, and post-hatch mortality rate. </w:t>
+      </w:r>
+      <w:r>
+        <w:t xml:space="preserve">The maintenance rate could be elevated by </w:t>
+      </w:r>
+      <w:r>
+        <w:t>the activity required for some of the</w:t>
+      </w:r>
+      <w:r>
+        <w:t xml:space="preserve"> behavioral responses fish exhibit under hypoxia (</w:t>
+      </w:r>
+      <w:r>
+        <w:t>Thomas et al., 201</w:t>
+      </w:r>
+      <w:r>
+        <w:t>9</w:t>
+      </w:r>
+      <w:r>
+        <w:t xml:space="preserve">). </w:t>
+      </w:r>
+      <w:r>
+        <w:rPr>
+          <w:i/>
+          <w:iCs/>
+        </w:rPr>
+        <w:t>M. menidia</w:t>
+      </w:r>
+      <w:r>
+        <w:t xml:space="preserve"> exposed to hypoxia swim to the surface to use aquatic surface respiration, taking advantage of the diffusion of oxygen from the air (Miller et al., 2016). </w:t>
+      </w:r>
+      <w:r>
+        <w:t>This</w:t>
+      </w:r>
+      <w:r>
+        <w:t xml:space="preserve"> behavior is impossible in embryos </w:t>
+      </w:r>
+      <w:r>
+        <w:t>but</w:t>
+      </w:r>
+      <w:r>
+        <w:t xml:space="preserve"> has been observed in</w:t>
+      </w:r>
+      <w:r>
+        <w:t xml:space="preserve"> larvae </w:t>
+      </w:r>
+      <w:r>
+        <w:t>(Cross et al., 2019)</w:t>
+      </w:r>
+      <w:r>
+        <w:t xml:space="preserve">. Fishes also expend energy on faster ventilation and heartbeat to increase oxygen uptake when ambient DO is low </w:t>
+      </w:r>
+      <w:r>
+        <w:t>(Kramer, 1987; Maxime et al., 2000</w:t>
+      </w:r>
+      <w:r>
+        <w:t xml:space="preserve">), but these capabilities may be limited </w:t>
+      </w:r>
+      <w:r>
+        <w:lastRenderedPageBreak/>
+        <w:t xml:space="preserve">until development has progressed further. We therefore hypothesize that maintenance does not account for a substantial portion of the early life changes in growth, hatch timing, and survival. </w:t>
       </w:r>
     </w:p>
     <w:p>
@@ -615,159 +975,32 @@
         <w:spacing w:line="480" w:lineRule="auto"/>
         <w:ind w:firstLine="720"/>
       </w:pPr>
-      <w:commentRangeStart w:id="2"/>
-      <w:r>
-        <w:t>We</w:t>
-      </w:r>
-      <w:commentRangeEnd w:id="2"/>
-      <w:r>
-        <w:rPr>
-          <w:rStyle w:val="CommentReference"/>
-          <w:rFonts w:asciiTheme="minorHAnsi" w:hAnsiTheme="minorHAnsi"/>
-        </w:rPr>
-        <w:commentReference w:id="2"/>
-      </w:r>
-      <w:r>
-        <w:t xml:space="preserve"> used a</w:t>
-      </w:r>
-      <w:commentRangeStart w:id="3"/>
-      <w:commentRangeStart w:id="4"/>
-      <w:r>
-        <w:t xml:space="preserve"> DEBkiss </w:t>
-      </w:r>
-      <w:commentRangeEnd w:id="3"/>
-      <w:r>
-        <w:rPr>
-          <w:rStyle w:val="CommentReference"/>
-          <w:rFonts w:asciiTheme="minorHAnsi" w:hAnsiTheme="minorHAnsi"/>
-        </w:rPr>
-        <w:commentReference w:id="3"/>
-      </w:r>
-      <w:commentRangeEnd w:id="4"/>
-      <w:r>
-        <w:rPr>
-          <w:rStyle w:val="CommentReference"/>
-          <w:rFonts w:asciiTheme="minorHAnsi" w:hAnsiTheme="minorHAnsi"/>
-        </w:rPr>
-        <w:commentReference w:id="4"/>
-      </w:r>
-      <w:r>
-        <w:t xml:space="preserve">model to identify the bioenergetic mechanisms underlying observed growth and survival effects of hypoxia in early life stages of </w:t>
-      </w:r>
-      <w:r>
-        <w:rPr>
-          <w:i/>
-          <w:iCs/>
-        </w:rPr>
-        <w:t>M</w:t>
-      </w:r>
-      <w:r>
-        <w:rPr>
-          <w:i/>
-          <w:iCs/>
-        </w:rPr>
-        <w:t>.</w:t>
-      </w:r>
-      <w:r>
-        <w:rPr>
-          <w:i/>
-          <w:iCs/>
-        </w:rPr>
-        <w:t xml:space="preserve"> menidia</w:t>
+      <w:r>
+        <w:t xml:space="preserve">The conversion efficiency of assimilates </w:t>
+      </w:r>
+      <w:r>
+        <w:t>to structure</w:t>
+      </w:r>
+      <w:r>
+        <w:t xml:space="preserve"> controls growth and hatch timing because it is the fraction of assimilates that are converted into structure rather than burned on overhead costs of growth (Jager, 2018). When oxygen is low enough that anaerobic metabolism must be used, this reduces conversion efficiency so that less growth results from the same amount of yolk or food</w:t>
+      </w:r>
+      <w:r>
+        <w:t xml:space="preserve"> (Thomas et al., 2019)</w:t>
       </w:r>
       <w:r>
         <w:t xml:space="preserve">. </w:t>
       </w:r>
       <w:r>
-        <w:t>U</w:t>
-      </w:r>
-      <w:commentRangeStart w:id="5"/>
-      <w:r>
-        <w:t>sing DEB theory to model</w:t>
-      </w:r>
-      <w:r>
-        <w:t xml:space="preserve"> the metabolic mechanisms behind the </w:t>
-      </w:r>
-      <w:r>
-        <w:t xml:space="preserve">early-life </w:t>
-      </w:r>
-      <w:r>
-        <w:t>responses to</w:t>
-      </w:r>
-      <w:r>
-        <w:t xml:space="preserve"> chronic </w:t>
-      </w:r>
-      <w:r>
-        <w:t xml:space="preserve">hypoxia can help build understanding of </w:t>
-      </w:r>
-      <w:r>
-        <w:t>full-life consequences for individuals and the life history traits that feed into population dynamics</w:t>
-      </w:r>
-      <w:r>
-        <w:t xml:space="preserve"> (</w:t>
-      </w:r>
-      <w:r>
-        <w:t xml:space="preserve">Nisbet et al., 2000; </w:t>
-      </w:r>
-      <w:r>
-        <w:t>Lavaud et al., 2021)</w:t>
-      </w:r>
-      <w:r>
-        <w:t xml:space="preserve">. </w:t>
-      </w:r>
-      <w:commentRangeEnd w:id="5"/>
-      <w:r>
-        <w:rPr>
-          <w:rStyle w:val="CommentReference"/>
-          <w:rFonts w:asciiTheme="minorHAnsi" w:hAnsiTheme="minorHAnsi"/>
-        </w:rPr>
-        <w:commentReference w:id="5"/>
-      </w:r>
-      <w:r>
-        <w:t xml:space="preserve"> </w:t>
-      </w:r>
-      <w:r>
-        <w:t xml:space="preserve">Hypoxia is a widespread condition that often co-occurs with other stressors, but logistical constraints generally prevent the </w:t>
-      </w:r>
-      <w:r>
-        <w:lastRenderedPageBreak/>
-        <w:t>experimental testing of more than a handful of levels of two or three different stressors at once. A DEB</w:t>
-      </w:r>
-      <w:r>
-        <w:t xml:space="preserve"> model</w:t>
-      </w:r>
-      <w:r>
-        <w:t xml:space="preserve"> of hypoxia effects</w:t>
-      </w:r>
-      <w:r>
-        <w:t xml:space="preserve"> could be incorporated into future models with other stressors, such as acidification or contaminants, because knowing the</w:t>
-      </w:r>
-      <w:r>
-        <w:t xml:space="preserve"> underlying</w:t>
-      </w:r>
-      <w:r>
-        <w:t xml:space="preserve"> mechanisms can </w:t>
-      </w:r>
-      <w:r>
-        <w:t>help researchers predict how multiple stressors interact without having to conduct enormous multistressor experiments and sacrifice large numbers of animals</w:t>
-      </w:r>
-      <w:r>
-        <w:t xml:space="preserve">. </w:t>
-      </w:r>
-      <w:r>
-        <w:t>Furthermore, the DEBkiss framework is simple enough to be adapted to other species</w:t>
-      </w:r>
-      <w:r>
-        <w:t xml:space="preserve"> of ecological or commercial value</w:t>
-      </w:r>
-      <w:r>
-        <w:t xml:space="preserve"> and the types of data we used – growth and survival – are some of the most commonly measured variables in laboratory experiments</w:t>
-      </w:r>
-      <w:r>
-        <w:t>.</w:t>
-      </w:r>
-      <w:r>
-        <w:t xml:space="preserve"> </w:t>
+        <w:t>We hypothesize that t</w:t>
+      </w:r>
+      <w:r>
+        <w:t xml:space="preserve">his </w:t>
+      </w:r>
+      <w:r>
+        <w:t>contributed</w:t>
+      </w:r>
+      <w:r>
+        <w:t xml:space="preserve"> to a smaller hatch size and slower growth post-hatch. </w:t>
       </w:r>
     </w:p>
     <w:p>
@@ -777,10 +1010,13 @@
         <w:ind w:firstLine="720"/>
       </w:pPr>
       <w:r>
-        <w:t xml:space="preserve">We aimed to explain with DEB processes the observed hypoxia effects </w:t>
-      </w:r>
-      <w:r>
-        <w:t xml:space="preserve">on early life </w:t>
+        <w:t>Assimilation is the transformation of food and oxygen into compounds that will go to structure, maintenance, or reproduction. Reduced food consumption is a primary mechanism by which the fish energy budget is thought to be impacted by hypoxia (Chabot and Dutil, 1999; Thomas et al., 2019). However,</w:t>
+      </w:r>
+      <w:r>
+        <w:t xml:space="preserve"> feeding </w:t>
+      </w:r>
+      <w:r>
+        <w:t xml:space="preserve">effects cannot explain the observed hypoxia impacts on </w:t>
       </w:r>
       <w:r>
         <w:rPr>
@@ -790,34 +1026,37 @@
         <w:t>M. menidia</w:t>
       </w:r>
       <w:r>
-        <w:t xml:space="preserve"> growth, survival, and hatching</w:t>
-      </w:r>
-      <w:r>
-        <w:t xml:space="preserve">. </w:t>
-      </w:r>
-      <w:r>
-        <w:t xml:space="preserve">First, we fitted a base DEBkiss model to full-life data on total length, reproductive output, hatch timing, and survival and estimated or calculated parameters under fully oxygenated conditions. Second, we modified a subset of parameters with a hypoxia-based stress function parameterized to replicate the early-life data for three low DO treatments. We evaluated the extent to which each parameter or combination of parameters was able to best account for the full set of hypoxia responses observed in experiments. We hypothesized that the following parameters would account for some or all of the hypoxia effects: maximum assimilation rate, conversion efficiency of assimilates into structure (growth), maximum somatic maintenance rate, </w:t>
-      </w:r>
-      <w:r>
-        <w:t xml:space="preserve">embryo mortality rate, and post-hatch mortality rate. </w:t>
-      </w:r>
-      <w:r>
-        <w:t xml:space="preserve">The maintenance rate could be elevated by </w:t>
-      </w:r>
-      <w:r>
-        <w:t>the activity required for some of the</w:t>
-      </w:r>
-      <w:r>
-        <w:t xml:space="preserve"> behavioral responses fish exhibit under hypoxia (</w:t>
-      </w:r>
-      <w:r>
-        <w:t>Thomas et al., 201</w:t>
-      </w:r>
-      <w:r>
-        <w:t>9</w:t>
-      </w:r>
-      <w:r>
-        <w:t xml:space="preserve">). </w:t>
+        <w:t xml:space="preserve"> hatch survival, timing, and size (Cross et al., 2019) because embryos </w:t>
+      </w:r>
+      <w:r>
+        <w:t>do not yet</w:t>
+      </w:r>
+      <w:r>
+        <w:t xml:space="preserve"> ingest food</w:t>
+      </w:r>
+      <w:r>
+        <w:t xml:space="preserve">. But because oxygen is also used in assimilation, low oxygen could reduce the assimilation rate of yolk resulting in </w:t>
+      </w:r>
+      <w:r>
+        <w:t xml:space="preserve">slower depletion of the egg buffer and </w:t>
+      </w:r>
+      <w:r>
+        <w:t xml:space="preserve">smaller size at hatching. </w:t>
+      </w:r>
+      <w:r>
+        <w:t xml:space="preserve">Changes to assimilation efficiency under hypoxia have been recorded in other species, but the direction of that effect is species-dependent (reviewed in Thomas et al., 2019). </w:t>
+      </w:r>
+      <w:r>
+        <w:t>In the base model, o</w:t>
+      </w:r>
+      <w:r>
+        <w:t>ur fitted survival parameter for embryo mortality is greater than that of larvae. If assimilation rate</w:t>
+      </w:r>
+      <w:r>
+        <w:t xml:space="preserve"> or conversion efficiency</w:t>
+      </w:r>
+      <w:r>
+        <w:t xml:space="preserve"> of </w:t>
       </w:r>
       <w:r>
         <w:rPr>
@@ -827,102 +1066,50 @@
         <w:t>M. menidia</w:t>
       </w:r>
       <w:r>
-        <w:t xml:space="preserve"> exposed to hypoxia swim to the surface to use aquatic surface respiration, taking advantage of the diffusion of oxygen from the air (Miller et al., 2016). However, this behavior is impossible in embryos </w:t>
-      </w:r>
-      <w:r>
-        <w:t>although it has been observed in</w:t>
-      </w:r>
-      <w:r>
-        <w:t xml:space="preserve"> larvae </w:t>
-      </w:r>
-      <w:r>
-        <w:t>(Cross et al., 2019)</w:t>
-      </w:r>
-      <w:r>
-        <w:t xml:space="preserve">. Fishes also expend energy on faster ventilation and </w:t>
+        <w:t xml:space="preserve"> decreases under hypoxia, the</w:t>
+      </w:r>
+      <w:r>
+        <w:t xml:space="preserve"> resulting slower egg buffer depletion would delay hatching, extending individuals’ time in the stage with greater mortality and thus accounting for reduce</w:t>
+      </w:r>
+      <w:r>
+        <w:t>d</w:t>
+      </w:r>
+      <w:r>
+        <w:t xml:space="preserve"> hatch survival under hypoxia. We therefore hypothesize that </w:t>
+      </w:r>
+      <w:r>
+        <w:t xml:space="preserve">either </w:t>
+      </w:r>
+      <w:r>
+        <w:t xml:space="preserve">maximum assimilation rate </w:t>
+      </w:r>
+      <w:r>
+        <w:t xml:space="preserve">or conversion efficiency for growth </w:t>
+      </w:r>
+      <w:r>
+        <w:t xml:space="preserve">will be the best parameter to explain the bioenergetic mechanism of early life hypoxia effects, and that </w:t>
       </w:r>
       <w:r>
         <w:lastRenderedPageBreak/>
-        <w:t xml:space="preserve">heartbeat to increase oxygen uptake when ambient DO is low </w:t>
-      </w:r>
-      <w:r>
-        <w:t>(Kramer, 1987; Maxime et al., 2000</w:t>
-      </w:r>
-      <w:r>
-        <w:t xml:space="preserve">), but these capabilities may be limited until development has progressed further. We therefore hypothesize that maintenance does not account for a substantial portion of the early life changes in growth, hatch timing, and survival. The conversion efficiency of assimilates for growth controls growth and hatch timing because it is the fraction of assimilates that are converted into structure rather than burned on overhead costs of growth (Jager, 2018). When oxygen is low enough that anaerobic metabolism must be used, this reduces conversion efficiency so that less growth results from the same amount of yolk or food. This would lead to a smaller hatch size and slower growth post-hatch. </w:t>
-      </w:r>
-    </w:p>
-    <w:p>
-      <w:pPr>
-        <w:pStyle w:val="TS"/>
-        <w:spacing w:line="480" w:lineRule="auto"/>
-        <w:ind w:firstLine="720"/>
-      </w:pPr>
-      <w:r>
-        <w:t xml:space="preserve">Maximum assimilation may best explain the observed hypoxia effects. </w:t>
-      </w:r>
-      <w:r>
-        <w:t>Assimilation is the transformation of food and oxygen into compounds that will go to structure, maintenance, or reproduction. Reduced food consumption is a primary mechanism by which the fish energy budget is thought to be impacted by hypoxia (Chabot and Dutil, 1999; Thomas et al., 2019). However,</w:t>
-      </w:r>
-      <w:r>
-        <w:t xml:space="preserve"> feeding </w:t>
-      </w:r>
-      <w:r>
-        <w:t xml:space="preserve">effects can not explain the observed hypoxia impacts on </w:t>
-      </w:r>
-      <w:r>
-        <w:rPr>
-          <w:i/>
-          <w:iCs/>
-        </w:rPr>
-        <w:t>M. menidia</w:t>
-      </w:r>
-      <w:r>
-        <w:t xml:space="preserve"> hatch survival, timing, and size (Cross et al., 2019) because embryos </w:t>
-      </w:r>
-      <w:r>
-        <w:t xml:space="preserve">do not yet feed. But because oxygen is also used in assimilation, low oxygen could reduce the assimilation rate of yolk resulting in </w:t>
-      </w:r>
-      <w:r>
-        <w:t xml:space="preserve">slower depletion of the egg buffer and </w:t>
-      </w:r>
-      <w:r>
-        <w:t xml:space="preserve">smaller size at hatching. </w:t>
-      </w:r>
-      <w:r>
-        <w:t xml:space="preserve">Changes to assimilation efficiency under hypoxia have been recorded in other species, but the direction of that effect is species-dependent (reviewed in Thomas et al., 2019). </w:t>
-      </w:r>
-      <w:r>
-        <w:t xml:space="preserve">Our fitted survival parameter for embryo mortality is greater than that of larvae. If assimilation rate of </w:t>
-      </w:r>
-      <w:r>
-        <w:rPr>
-          <w:i/>
-          <w:iCs/>
-        </w:rPr>
-        <w:t>M. menidia</w:t>
-      </w:r>
-      <w:r>
-        <w:t xml:space="preserve"> decreases under hypoxia, the</w:t>
-      </w:r>
-      <w:r>
-        <w:t xml:space="preserve"> resulting slower egg buffer depletion would delay hatching, extending individuals’ time in the stage with greater mortality and thus accounting for reduce</w:t>
-      </w:r>
-      <w:r>
-        <w:t>d</w:t>
-      </w:r>
-      <w:r>
-        <w:t xml:space="preserve"> hatch survival under hypoxia. We therefore hypothesize that maximum assimilation rate will be the </w:t>
-      </w:r>
-      <w:r>
-        <w:lastRenderedPageBreak/>
-        <w:t xml:space="preserve">best parameter to explain the bioenergetic mechanism of early life hypoxia effects, and that modifying the embryo mortality parameter will consequently not be necessary. However, we hypothesize that this will not be the case for the post-hatch mortality parameter because none of the processes in the DEBkiss model affect mortality after hatching, so using the stress function on </w:t>
-      </w:r>
-      <w:r>
-        <w:t xml:space="preserve">both the </w:t>
-      </w:r>
-      <w:r>
-        <w:t xml:space="preserve">assimilation and post-hatch mortality parameters may be necessary to fully replicate the observed </w:t>
+        <w:t xml:space="preserve">modifying the embryo mortality parameter will consequently not be necessary. However, we hypothesize that this will not be the case for the post-hatch mortality parameter because none of the processes in the DEBkiss model </w:t>
+      </w:r>
+      <w:r>
+        <w:t xml:space="preserve">indirectly </w:t>
+      </w:r>
+      <w:r>
+        <w:t xml:space="preserve">affect mortality after hatching, so using </w:t>
+      </w:r>
+      <w:r>
+        <w:t xml:space="preserve">the correction factors </w:t>
+      </w:r>
+      <w:r>
+        <w:t xml:space="preserve">on </w:t>
+      </w:r>
+      <w:r>
+        <w:t>either the assimilation or conversion efficiency parameter in combination with the</w:t>
+      </w:r>
+      <w:r>
+        <w:t xml:space="preserve"> post-hatch mortality parameter may be necessary to fully replicate the observed </w:t>
       </w:r>
       <w:r>
         <w:t xml:space="preserve">changes to growth, hatch timing, and survival under </w:t>
@@ -950,7 +1137,7 @@
           <w:bCs/>
         </w:rPr>
       </w:pPr>
-      <w:bookmarkStart w:id="6" w:name="_Hlk130397819"/>
+      <w:bookmarkStart w:id="3" w:name="_Hlk130397819"/>
       <w:r>
         <w:rPr>
           <w:b/>
@@ -2885,7 +3072,46 @@
         <w:t>,</w:t>
       </w:r>
       <w:r>
-        <w:t xml:space="preserve"> which reduces data requirements and the risk of overfitting. It lacks a state variable for maturity that triggers changes between life stages, instead using a constant size at puberty to specify when reproduction is initiated. It also has no reserve compartment between food assimilation and allocation, and for embryos this means that the egg buffer is assimilated into body structure and fully depleted immediately before hatching instead of following reserve dynamics of the standard DEB model.  </w:t>
+        <w:t xml:space="preserve"> which reduces data requirements and the risk of overfitting. </w:t>
+      </w:r>
+      <w:r>
+        <w:t>While the standard DEB formulation uses</w:t>
+      </w:r>
+      <w:r>
+        <w:t xml:space="preserve"> a state variable for maturity that triggers changes between life stages, </w:t>
+      </w:r>
+      <w:r>
+        <w:t>DEBkiss instead uses</w:t>
+      </w:r>
+      <w:r>
+        <w:t xml:space="preserve"> a constant size at puberty to specify when reproduction is initiated</w:t>
+      </w:r>
+      <w:r>
+        <w:t xml:space="preserve"> (Kooijman, 2010; Jager et al., 2013)</w:t>
+      </w:r>
+      <w:r>
+        <w:t>. It also has no reserve compartment between food assimilation and allocation, and for embryos this means that the egg buffer is assimilated into body structure</w:t>
+      </w:r>
+      <w:r>
+        <w:t xml:space="preserve"> and for maintenance, with hatching occurring when the egg buffer is</w:t>
+      </w:r>
+      <w:r>
+        <w:t xml:space="preserve"> fully depleted</w:t>
+      </w:r>
+      <w:r>
+        <w:t xml:space="preserve">, </w:t>
+      </w:r>
+      <w:r>
+        <w:t>instead of following reserve dynamics of the standard DEB model</w:t>
+      </w:r>
+      <w:r>
+        <w:t xml:space="preserve"> (Jager et al., 2013)</w:t>
+      </w:r>
+      <w:r>
+        <w:t xml:space="preserve">. </w:t>
+      </w:r>
+      <w:r>
+        <w:t xml:space="preserve">The lack of reserve makes DEBkiss well-suited for animals with a small ultimate body size because reserve plays a smaller role in such species under DEB theory (Nisbet et al., 2000), but DEBkiss has been successfully applied to larger animals as well (e.g. Desforges et al., 2017). </w:t>
       </w:r>
     </w:p>
     <w:p>
@@ -2903,6 +3129,7 @@
         <w:rPr>
           <w:noProof/>
         </w:rPr>
+        <w:lastRenderedPageBreak/>
         <w:drawing>
           <wp:inline distT="0" distB="0" distL="0" distR="0" wp14:anchorId="740E3B5F" wp14:editId="25232E76">
             <wp:extent cx="6195794" cy="2369820"/>
@@ -2963,7 +3190,6 @@
           <w:b/>
           <w:bCs/>
         </w:rPr>
-        <w:lastRenderedPageBreak/>
         <w:t xml:space="preserve">Figure 1. </w:t>
       </w:r>
       <w:r>
@@ -3110,7 +3336,11 @@
         <w:t xml:space="preserve"> (NLL)</w:t>
       </w:r>
       <w:r>
-        <w:t xml:space="preserve">. The DEBkiss package works under BYOM to bring in the DEBkiss model parameters, variables, and equations so that the parameters can be estimated based on their effect on the DEBkiss equations and the ODEs derived from them. The ODEs give the predicted data for each type of observed data (length, egg production, egg buffer mass, and survival over time) the difference between which is used to calculate </w:t>
+        <w:t xml:space="preserve">. The DEBkiss package works under BYOM to bring in the DEBkiss model parameters, variables, and equations so that the parameters can be estimated based on their effect on the DEBkiss equations and the </w:t>
+      </w:r>
+      <w:r>
+        <w:lastRenderedPageBreak/>
+        <w:t xml:space="preserve">ODEs derived from them. The ODEs give the predicted data for each type of observed data (length, egg production, egg buffer mass, and survival over time) the difference between which is used to calculate </w:t>
       </w:r>
       <w:r>
         <w:t>NLL</w:t>
@@ -3126,11 +3356,7 @@
       </w:pPr>
       <w:r>
         <w:tab/>
-        <w:t xml:space="preserve">BYOM allows users to turn fitting on and off for each parameter, and with fitting turned off for all parameters it runs a simulation that calculates predicted values over time for each state variable using the initial parameter values. Before estimating any parameters with the optimization described above, we ran simulations with fitting turned off using a set of </w:t>
-      </w:r>
-      <w:r>
-        <w:lastRenderedPageBreak/>
-        <w:t xml:space="preserve">recommended parameters (Jager, 2018) and parameters obtained from existing data on </w:t>
+        <w:t xml:space="preserve">BYOM allows users to turn fitting on and off for each parameter, and with fitting turned off for all parameters it runs a simulation that calculates predicted values over time for each state variable using the initial parameter values. Before estimating any parameters with the optimization described above, we ran simulations with fitting turned off using a set of recommended parameters (Jager, 2018) and parameters obtained from existing data on </w:t>
       </w:r>
       <w:r>
         <w:rPr>
@@ -3379,6 +3605,7 @@
                 <w:b/>
                 <w:bCs/>
               </w:rPr>
+              <w:lastRenderedPageBreak/>
               <w:t>Parameter</w:t>
             </w:r>
           </w:p>
@@ -4343,7 +4570,6 @@
               <w:pStyle w:val="TS"/>
             </w:pPr>
             <w:r>
-              <w:lastRenderedPageBreak/>
               <w:t>Mortality rate for larvae</w:t>
             </w:r>
           </w:p>
@@ -4489,6 +4715,7 @@
           <w:b/>
           <w:bCs/>
         </w:rPr>
+        <w:lastRenderedPageBreak/>
         <w:t xml:space="preserve">Figure 2. </w:t>
       </w:r>
       <w:r>
@@ -4687,11 +4914,7 @@
         <w:t>the rate of decrease</w:t>
       </w:r>
       <w:r>
-        <w:t xml:space="preserve"> in larval dry weight over a </w:t>
-      </w:r>
-      <w:r>
-        <w:lastRenderedPageBreak/>
-        <w:t>period of starvation</w:t>
+        <w:t xml:space="preserve"> in larval dry weight over a period of starvation</w:t>
       </w:r>
       <w:r>
         <w:t xml:space="preserve"> </w:t>
@@ -4868,7 +5091,11 @@
         <w:t>2</w:t>
       </w:r>
       <w:r>
-        <w:t xml:space="preserve"> levels (Murray and Baumann, 2018; Murray and Baumann, 2020; Concannon et al., 2021). </w:t>
+        <w:t xml:space="preserve"> levels (Murray and Baumann, 2018; Murray and Baumann, 2020; Concannon et </w:t>
+      </w:r>
+      <w:r>
+        <w:lastRenderedPageBreak/>
+        <w:t xml:space="preserve">al., 2021). </w:t>
       </w:r>
       <w:r>
         <w:t xml:space="preserve">All total length data were obtained from fish maintained in static laboratory conditions at </w:t>
@@ -4969,11 +5196,7 @@
         <w:t>groups</w:t>
       </w:r>
       <w:r>
-        <w:t xml:space="preserve"> of a </w:t>
-      </w:r>
-      <w:r>
-        <w:lastRenderedPageBreak/>
-        <w:t>study on the effects of temperature and CO</w:t>
+        <w:t xml:space="preserve"> of a study on the effects of temperature and CO</w:t>
       </w:r>
       <w:r>
         <w:rPr>
@@ -5775,6 +5998,7 @@
         <w:spacing w:line="480" w:lineRule="auto"/>
       </w:pPr>
       <w:r>
+        <w:lastRenderedPageBreak/>
         <w:tab/>
         <w:t xml:space="preserve">We </w:t>
       </w:r>
@@ -5898,11 +6122,7 @@
         <w:t xml:space="preserve"> that influences correction factor shape</w:t>
       </w:r>
       <w:r>
-        <w:t xml:space="preserve">. We only </w:t>
-      </w:r>
-      <w:r>
-        <w:lastRenderedPageBreak/>
-        <w:t xml:space="preserve">used early life data to fit the hypoxia-altered parameters because we did not have </w:t>
+        <w:t xml:space="preserve">. We only used early life data to fit the hypoxia-altered parameters because we did not have </w:t>
       </w:r>
       <w:r>
         <w:t xml:space="preserve">late-life </w:t>
@@ -6388,7 +6608,14 @@
         <w:rPr>
           <w:rFonts w:eastAsiaTheme="minorEastAsia"/>
         </w:rPr>
-        <w:t xml:space="preserve"> free did not improve the ability of the correction factor to fit the hypoxia data. Instead, DO</w:t>
+        <w:t xml:space="preserve"> free did not improve the ability of the correction factor to fit the hypoxia data. </w:t>
+      </w:r>
+      <w:r>
+        <w:rPr>
+          <w:rFonts w:eastAsiaTheme="minorEastAsia"/>
+        </w:rPr>
+        <w:lastRenderedPageBreak/>
+        <w:t>Instead, DO</w:t>
       </w:r>
       <w:r>
         <w:rPr>
@@ -6757,7 +6984,6 @@
         <w:rPr>
           <w:rFonts w:eastAsiaTheme="minorEastAsia"/>
         </w:rPr>
-        <w:lastRenderedPageBreak/>
         <w:t xml:space="preserve">where </w:t>
       </w:r>
       <w:r>
@@ -7220,7 +7446,14 @@
         <w:rPr>
           <w:rFonts w:eastAsiaTheme="minorEastAsia"/>
         </w:rPr>
-        <w:t>Once we narrowed down the list of candidate parameters that met criterion 1 (summarized in Table 3</w:t>
+        <w:t xml:space="preserve">Once we narrowed down the list of candidate parameters that met criterion </w:t>
+      </w:r>
+      <w:r>
+        <w:rPr>
+          <w:rFonts w:eastAsiaTheme="minorEastAsia"/>
+        </w:rPr>
+        <w:lastRenderedPageBreak/>
+        <w:t>1 (summarized in Table 3</w:t>
       </w:r>
       <w:r>
         <w:rPr>
@@ -7254,7 +7487,7 @@
         </w:rPr>
         <w:t xml:space="preserve"> and calculated AIC with a correction factor applied to each individual parameter and every combination of two, three, or four parameters. </w:t>
       </w:r>
-      <w:bookmarkStart w:id="7" w:name="_Hlk130473177"/>
+      <w:bookmarkStart w:id="4" w:name="_Hlk130473177"/>
       <w:r>
         <w:rPr>
           <w:rFonts w:eastAsiaTheme="minorEastAsia"/>
@@ -7369,7 +7602,7 @@
         </w:rPr>
         <w:t xml:space="preserve">. </w:t>
       </w:r>
-      <w:bookmarkEnd w:id="7"/>
+      <w:bookmarkEnd w:id="4"/>
       <w:r>
         <w:rPr>
           <w:rFonts w:eastAsiaTheme="minorEastAsia"/>
@@ -7408,14 +7641,7 @@
         <w:rPr>
           <w:rFonts w:eastAsiaTheme="minorEastAsia"/>
         </w:rPr>
-        <w:t xml:space="preserve"> despite it meeting criterion 1 </w:t>
-      </w:r>
-      <w:r>
-        <w:rPr>
-          <w:rFonts w:eastAsiaTheme="minorEastAsia"/>
-        </w:rPr>
-        <w:lastRenderedPageBreak/>
-        <w:t xml:space="preserve">because feeding was </w:t>
+        <w:t xml:space="preserve"> despite it meeting criterion 1 because feeding was </w:t>
       </w:r>
       <w:r>
         <w:rPr>
@@ -7512,6 +7738,7 @@
           <w:rFonts w:eastAsiaTheme="minorEastAsia"/>
           <w:noProof/>
         </w:rPr>
+        <w:lastRenderedPageBreak/>
         <w:drawing>
           <wp:inline distT="0" distB="0" distL="0" distR="0" wp14:anchorId="1D6D3E8C" wp14:editId="46E4E7F1">
             <wp:extent cx="5472545" cy="3861409"/>
@@ -7734,7 +7961,14 @@
         <w:rPr>
           <w:rFonts w:eastAsiaTheme="minorEastAsia"/>
         </w:rPr>
-        <w:t>state variable</w:t>
+        <w:t xml:space="preserve">state </w:t>
+      </w:r>
+      <w:r>
+        <w:rPr>
+          <w:rFonts w:eastAsiaTheme="minorEastAsia"/>
+        </w:rPr>
+        <w:lastRenderedPageBreak/>
+        <w:t>variable</w:t>
       </w:r>
       <w:r>
         <w:rPr>
@@ -10195,13 +10429,140 @@
         <w:t>lar</w:t>
       </w:r>
       <w:r>
-        <w:t xml:space="preserve">. This model met the initial criteria of affecting all three </w:t>
+        <w:t xml:space="preserve">. </w:t>
+      </w:r>
+      <w:r>
+        <w:t xml:space="preserve">The correction factor </w:t>
+      </w:r>
+      <w:r>
+        <w:rPr>
+          <w:i/>
+          <w:iCs/>
+        </w:rPr>
+        <w:t>c</w:t>
+      </w:r>
+      <w:r>
+        <w:t xml:space="preserve"> was used to reduce </w:t>
+      </w:r>
+      <w:r>
+        <w:rPr>
+          <w:i/>
+          <w:iCs/>
+        </w:rPr>
+        <w:t>y</w:t>
+      </w:r>
+      <w:r>
+        <w:rPr>
+          <w:i/>
+          <w:iCs/>
+          <w:vertAlign w:val="subscript"/>
+        </w:rPr>
+        <w:t>VA</w:t>
+      </w:r>
+      <w:r>
+        <w:t xml:space="preserve"> and </w:t>
+      </w:r>
+      <w:r>
+        <w:rPr>
+          <w:i/>
+          <w:iCs/>
+        </w:rPr>
+        <w:t>c</w:t>
+      </w:r>
+      <w:r>
+        <w:rPr>
+          <w:i/>
+          <w:iCs/>
+          <w:vertAlign w:val="subscript"/>
+        </w:rPr>
+        <w:t>1</w:t>
+      </w:r>
+      <w:r>
+        <w:t xml:space="preserve"> was used to increase both </w:t>
+      </w:r>
+      <w:r>
+        <w:rPr>
+          <w:rFonts w:cs="Times New Roman"/>
+          <w:i/>
+          <w:iCs/>
+        </w:rPr>
+        <w:t>μ</w:t>
+      </w:r>
+      <w:r>
+        <w:rPr>
+          <w:i/>
+          <w:iCs/>
+          <w:vertAlign w:val="subscript"/>
+        </w:rPr>
+        <w:t>emb</w:t>
+      </w:r>
+      <w:r>
+        <w:t xml:space="preserve"> and </w:t>
+      </w:r>
+      <w:r>
+        <w:rPr>
+          <w:rFonts w:cs="Times New Roman"/>
+          <w:i/>
+          <w:iCs/>
+        </w:rPr>
+        <w:t>μ</w:t>
+      </w:r>
+      <w:r>
+        <w:rPr>
+          <w:i/>
+          <w:iCs/>
+          <w:vertAlign w:val="subscript"/>
+        </w:rPr>
+        <w:t>lar</w:t>
+      </w:r>
+      <w:r>
+        <w:t xml:space="preserve">. </w:t>
+      </w:r>
+      <w:r>
+        <w:t xml:space="preserve">This model met the initial criteria of affecting all three </w:t>
       </w:r>
       <w:r>
         <w:t>state</w:t>
       </w:r>
       <w:r>
-        <w:t xml:space="preserve"> variables (total length, egg buffer mass, and survival) in the same direction as hypoxia affected them in experimental data. It also had a lower AIC than other models that met the initial criteria, with an AIC of 58</w:t>
+        <w:t xml:space="preserve"> variables (total length, egg buffer mass, and survival) in the same direction as hypoxia affected them in experimental data. </w:t>
+      </w:r>
+      <w:r>
+        <w:t xml:space="preserve">Although adjusting </w:t>
+      </w:r>
+      <w:r>
+        <w:rPr>
+          <w:i/>
+          <w:iCs/>
+        </w:rPr>
+        <w:t>y</w:t>
+      </w:r>
+      <w:r>
+        <w:rPr>
+          <w:i/>
+          <w:iCs/>
+          <w:vertAlign w:val="subscript"/>
+        </w:rPr>
+        <w:t>VA</w:t>
+      </w:r>
+      <w:r>
+        <w:rPr>
+          <w:i/>
+          <w:iCs/>
+        </w:rPr>
+        <w:t xml:space="preserve"> </w:t>
+      </w:r>
+      <w:r>
+        <w:t xml:space="preserve">alone met the initial criteria of affecting all three state variables, also increasing both mortality parameters improved the fit to the data. </w:t>
+      </w:r>
+      <w:r>
+        <w:t xml:space="preserve">It also had a lower AIC than </w:t>
+      </w:r>
+      <w:r>
+        <w:t xml:space="preserve">all but one of the </w:t>
+      </w:r>
+      <w:r>
+        <w:t>other models that met the initial criteria, with an AIC of 58</w:t>
       </w:r>
       <w:r>
         <w:t>4</w:t>
@@ -10210,7 +10571,7 @@
         <w:t>.</w:t>
       </w:r>
       <w:r>
-        <w:t>48</w:t>
+        <w:t>75</w:t>
       </w:r>
       <w:r>
         <w:t xml:space="preserve">. </w:t>
@@ -10242,7 +10603,13 @@
         <w:t>M</w:t>
       </w:r>
       <w:r>
-        <w:t xml:space="preserve"> in addition to these three parameters reduced AIC negligibly to 584.38 so it was not considered to have improved the fit, and thus not beneficial enough to justify the added complexity. </w:t>
+        <w:t xml:space="preserve"> in addition to these three parameters reduced AIC negligibly to 584.</w:t>
+      </w:r>
+      <w:r>
+        <w:t>62</w:t>
+      </w:r>
+      <w:r>
+        <w:t xml:space="preserve"> so it was not considered to have improved the fit, and thus not beneficial enough to justify the added complexity. </w:t>
       </w:r>
       <w:r>
         <w:t xml:space="preserve">The estimated </w:t>
@@ -10315,6 +10682,138 @@
       </w:r>
       <w:r>
         <w:t xml:space="preserve"> when their respective correction factors are applied for each DO level are listed in Table 5. </w:t>
+      </w:r>
+    </w:p>
+    <w:p>
+      <w:pPr>
+        <w:pStyle w:val="TS"/>
+        <w:spacing w:line="480" w:lineRule="auto"/>
+      </w:pPr>
+      <w:r>
+        <w:tab/>
+        <w:t xml:space="preserve">Reducing </w:t>
+      </w:r>
+      <w:r>
+        <w:rPr>
+          <w:i/>
+          <w:iCs/>
+        </w:rPr>
+        <w:t>J</w:t>
+      </w:r>
+      <w:r>
+        <w:rPr>
+          <w:i/>
+          <w:iCs/>
+          <w:vertAlign w:val="superscript"/>
+        </w:rPr>
+        <w:t>a</w:t>
+      </w:r>
+      <w:r>
+        <w:rPr>
+          <w:i/>
+          <w:iCs/>
+          <w:vertAlign w:val="subscript"/>
+        </w:rPr>
+        <w:t>Am</w:t>
+      </w:r>
+      <w:r>
+        <w:t xml:space="preserve"> with hypoxia using correction factor </w:t>
+      </w:r>
+      <w:r>
+        <w:rPr>
+          <w:i/>
+          <w:iCs/>
+        </w:rPr>
+        <w:t>c</w:t>
+      </w:r>
+      <w:r>
+        <w:t xml:space="preserve"> also resulted in a good fit to the data across oxygen levels and fulfilled the initial criteria. Combining the adjusted </w:t>
+      </w:r>
+      <w:r>
+        <w:rPr>
+          <w:i/>
+          <w:iCs/>
+        </w:rPr>
+        <w:t>J</w:t>
+      </w:r>
+      <w:r>
+        <w:rPr>
+          <w:i/>
+          <w:iCs/>
+          <w:vertAlign w:val="superscript"/>
+        </w:rPr>
+        <w:t>a</w:t>
+      </w:r>
+      <w:r>
+        <w:rPr>
+          <w:i/>
+          <w:iCs/>
+          <w:vertAlign w:val="subscript"/>
+        </w:rPr>
+        <w:t>Am</w:t>
+      </w:r>
+      <w:r>
+        <w:t xml:space="preserve"> with </w:t>
+      </w:r>
+      <w:r>
+        <w:lastRenderedPageBreak/>
+        <w:t xml:space="preserve">correction factors to increase both mortality rates improved the fit as well, but this model fit slightly less well than the version that corrected </w:t>
+      </w:r>
+      <w:r>
+        <w:rPr>
+          <w:i/>
+          <w:iCs/>
+        </w:rPr>
+        <w:t>y</w:t>
+      </w:r>
+      <w:r>
+        <w:rPr>
+          <w:i/>
+          <w:iCs/>
+          <w:vertAlign w:val="subscript"/>
+        </w:rPr>
+        <w:t>VA</w:t>
+      </w:r>
+      <w:r>
+        <w:t xml:space="preserve">, </w:t>
+      </w:r>
+      <w:r>
+        <w:rPr>
+          <w:rFonts w:cs="Times New Roman"/>
+          <w:i/>
+          <w:iCs/>
+        </w:rPr>
+        <w:t>μ</w:t>
+      </w:r>
+      <w:r>
+        <w:rPr>
+          <w:i/>
+          <w:iCs/>
+          <w:vertAlign w:val="subscript"/>
+        </w:rPr>
+        <w:t>emb</w:t>
+      </w:r>
+      <w:r>
+        <w:t xml:space="preserve">, and </w:t>
+      </w:r>
+      <w:r>
+        <w:rPr>
+          <w:rFonts w:cs="Times New Roman"/>
+          <w:i/>
+          <w:iCs/>
+        </w:rPr>
+        <w:t>μ</w:t>
+      </w:r>
+      <w:r>
+        <w:rPr>
+          <w:i/>
+          <w:iCs/>
+          <w:vertAlign w:val="subscript"/>
+        </w:rPr>
+        <w:t>lar</w:t>
+      </w:r>
+      <w:r>
+        <w:t xml:space="preserve">, with an AIC value of 586.72 in the former model compared to 584.72 in the latter. </w:t>
       </w:r>
     </w:p>
     <w:p>
@@ -10744,7 +11243,6 @@
                 <w:i/>
                 <w:iCs/>
               </w:rPr>
-              <w:lastRenderedPageBreak/>
               <w:t>μ</w:t>
             </w:r>
             <w:r>
@@ -12884,7 +13382,7 @@
         <w:spacing w:line="480" w:lineRule="auto"/>
       </w:pPr>
     </w:p>
-    <w:bookmarkEnd w:id="6"/>
+    <w:bookmarkEnd w:id="3"/>
     <w:p>
       <w:pPr>
         <w:pStyle w:val="TS"/>
@@ -12896,7 +13394,7 @@
         <w:pStyle w:val="TS"/>
         <w:spacing w:line="480" w:lineRule="auto"/>
       </w:pPr>
-      <w:bookmarkStart w:id="8" w:name="_Hlk130398530"/>
+      <w:bookmarkStart w:id="5" w:name="_Hlk130398530"/>
       <w:r>
         <w:rPr>
           <w:noProof/>
@@ -13645,7 +14143,7 @@
         <w:spacing w:line="480" w:lineRule="auto"/>
       </w:pPr>
     </w:p>
-    <w:bookmarkEnd w:id="8"/>
+    <w:bookmarkEnd w:id="5"/>
     <w:p>
       <w:pPr>
         <w:pStyle w:val="TS"/>
@@ -14023,13 +14521,7 @@
         <w:rPr>
           <w:rFonts w:cs="Times New Roman"/>
         </w:rPr>
-        <w:t>Our best fitting model according to AIC underestimated time to hatching and overestimated size at age, which suggests there were additional factors contributing to these differences that the model does not account for.</w:t>
-      </w:r>
-      <w:r>
-        <w:rPr>
-          <w:rFonts w:cs="Times New Roman"/>
-        </w:rPr>
-        <w:t xml:space="preserve"> Nonetheless, the model was able to replicate the direction of effects and even account for hypoxia effects in all three state variables simultaneously by changing only one parameter, either </w:t>
+        <w:t xml:space="preserve">Our best fitting model according to AIC underestimated time to hatching and overestimated size at age, which suggests there were additional factors contributing to these differences that the model does not account for. Nonetheless, the model was able to replicate the direction of effects and even account for hypoxia effects in all three state variables simultaneously by changing only one parameter, either </w:t>
       </w:r>
       <w:r>
         <w:rPr>
@@ -15565,25 +16057,7 @@
         <w:rPr>
           <w:rFonts w:cs="Times New Roman"/>
         </w:rPr>
-        <w:t>Although</w:t>
-      </w:r>
-      <w:r>
-        <w:rPr>
-          <w:rFonts w:cs="Times New Roman"/>
-        </w:rPr>
-        <w:t xml:space="preserve"> survival does not approach 0% during the larval stage </w:t>
-      </w:r>
-      <w:r>
-        <w:rPr>
-          <w:rFonts w:cs="Times New Roman"/>
-        </w:rPr>
-        <w:t xml:space="preserve">in our best fitting model </w:t>
-      </w:r>
-      <w:r>
-        <w:rPr>
-          <w:rFonts w:cs="Times New Roman"/>
-        </w:rPr>
-        <w:t>(Figure 5)</w:t>
+        <w:t>Although survival does not approach 0% during the larval stage in our best fitting model (Figure 5)</w:t>
       </w:r>
       <w:r>
         <w:rPr>
@@ -16223,7 +16697,7 @@
         <w:pStyle w:val="TS"/>
         <w:spacing w:line="480" w:lineRule="auto"/>
       </w:pPr>
-      <w:bookmarkStart w:id="9" w:name="_Hlk130398561"/>
+      <w:bookmarkStart w:id="6" w:name="_Hlk130398561"/>
       <w:r>
         <w:rPr>
           <w:b/>
@@ -16397,17 +16871,17 @@
       </w:pPr>
       <w:r>
         <w:lastRenderedPageBreak/>
-        <w:t xml:space="preserve">Breitburg, D., Levin, L. A., Oschlies, A., et al. 2018. Declining oxygen in the global ocean and coastal waters. </w:t>
-      </w:r>
-      <w:r>
-        <w:rPr>
-          <w:i/>
-          <w:iCs/>
-        </w:rPr>
-        <w:t>Science</w:t>
-      </w:r>
-      <w:r>
-        <w:t xml:space="preserve">, 359(6371): eaam7240. </w:t>
+        <w:t xml:space="preserve">Boult, V. L. and Evans, L. C. 2021. Mechanisms matter: Predicting the ecological impacts of global change. </w:t>
+      </w:r>
+      <w:r>
+        <w:rPr>
+          <w:i/>
+          <w:iCs/>
+        </w:rPr>
+        <w:t>Glob. Change Biol.</w:t>
+      </w:r>
+      <w:r>
+        <w:t xml:space="preserve">, 27(9): 1689-1691. </w:t>
       </w:r>
     </w:p>
     <w:p>
@@ -16417,41 +16891,17 @@
         <w:ind w:left="720" w:hanging="720"/>
       </w:pPr>
       <w:r>
-        <w:t xml:space="preserve">Chabot, D. and Claireaux, G. 2008. Environmental hypoxia as a metabolic constraint on fish: The case of Atlantic cod, </w:t>
-      </w:r>
-      <w:r>
-        <w:rPr>
-          <w:i/>
-          <w:iCs/>
-        </w:rPr>
-        <w:t>Gadus morhua</w:t>
-      </w:r>
-      <w:r>
-        <w:t xml:space="preserve">. </w:t>
-      </w:r>
-      <w:r>
-        <w:rPr>
-          <w:i/>
-          <w:iCs/>
-        </w:rPr>
-        <w:t>Mar. Poll</w:t>
-      </w:r>
-      <w:r>
-        <w:rPr>
-          <w:i/>
-          <w:iCs/>
-        </w:rPr>
-        <w:t>ut</w:t>
-      </w:r>
-      <w:r>
-        <w:rPr>
-          <w:i/>
-          <w:iCs/>
-        </w:rPr>
-        <w:t>. Bull.</w:t>
-      </w:r>
-      <w:r>
-        <w:t xml:space="preserve">, 57: 6-12. </w:t>
+        <w:t xml:space="preserve">Breitburg, D., Levin, L. A., Oschlies, A., et al. 2018. Declining oxygen in the global ocean and coastal waters. </w:t>
+      </w:r>
+      <w:r>
+        <w:rPr>
+          <w:i/>
+          <w:iCs/>
+        </w:rPr>
+        <w:t>Science</w:t>
+      </w:r>
+      <w:r>
+        <w:t xml:space="preserve">, 359(6371): eaam7240. </w:t>
       </w:r>
     </w:p>
     <w:p>
@@ -16461,17 +16911,41 @@
         <w:ind w:left="720" w:hanging="720"/>
       </w:pPr>
       <w:r>
-        <w:t xml:space="preserve">Chabot, D. and Dutil, J.-D. 1999. Reduced growth of Atlantic cod in non-lethal hypoxic conditions. </w:t>
-      </w:r>
-      <w:r>
-        <w:rPr>
-          <w:i/>
-          <w:iCs/>
-        </w:rPr>
-        <w:t>J. Fish. Biol.</w:t>
-      </w:r>
-      <w:r>
-        <w:t xml:space="preserve">, 55: 472-491. </w:t>
+        <w:t xml:space="preserve">Chabot, D. and Claireaux, G. 2008. Environmental hypoxia as a metabolic constraint on fish: The case of Atlantic cod, </w:t>
+      </w:r>
+      <w:r>
+        <w:rPr>
+          <w:i/>
+          <w:iCs/>
+        </w:rPr>
+        <w:t>Gadus morhua</w:t>
+      </w:r>
+      <w:r>
+        <w:t xml:space="preserve">. </w:t>
+      </w:r>
+      <w:r>
+        <w:rPr>
+          <w:i/>
+          <w:iCs/>
+        </w:rPr>
+        <w:t>Mar. Poll</w:t>
+      </w:r>
+      <w:r>
+        <w:rPr>
+          <w:i/>
+          <w:iCs/>
+        </w:rPr>
+        <w:t>ut</w:t>
+      </w:r>
+      <w:r>
+        <w:rPr>
+          <w:i/>
+          <w:iCs/>
+        </w:rPr>
+        <w:t>. Bull.</w:t>
+      </w:r>
+      <w:r>
+        <w:t xml:space="preserve">, 57: 6-12. </w:t>
       </w:r>
     </w:p>
     <w:p>
@@ -16481,17 +16955,7 @@
         <w:ind w:left="720" w:hanging="720"/>
       </w:pPr>
       <w:r>
-        <w:t xml:space="preserve">Ciuhandu, C. S., Stevens, E. D., and Wright, P. A. 2005. The effect of oxygen on the growth of </w:t>
-      </w:r>
-      <w:r>
-        <w:rPr>
-          <w:i/>
-          <w:iCs/>
-        </w:rPr>
-        <w:t>Oncorhynchus mykiss</w:t>
-      </w:r>
-      <w:r>
-        <w:t xml:space="preserve"> embryos with and without a chorion. </w:t>
+        <w:t xml:space="preserve">Chabot, D. and Dutil, J.-D. 1999. Reduced growth of Atlantic cod in non-lethal hypoxic conditions. </w:t>
       </w:r>
       <w:r>
         <w:rPr>
@@ -16501,7 +16965,7 @@
         <w:t>J. Fish. Biol.</w:t>
       </w:r>
       <w:r>
-        <w:t xml:space="preserve">, 67: 1544-1551. </w:t>
+        <w:t xml:space="preserve">, 55: 472-491. </w:t>
       </w:r>
     </w:p>
     <w:p>
@@ -16511,45 +16975,27 @@
         <w:ind w:left="720" w:hanging="720"/>
       </w:pPr>
       <w:r>
-        <w:t xml:space="preserve">Cross, E. L., Murray, C. S., and Baumann, H. 2019. Diel and tidal </w:t>
-      </w:r>
-      <w:r>
-        <w:rPr>
-          <w:i/>
-          <w:iCs/>
-        </w:rPr>
-        <w:t>p</w:t>
-      </w:r>
-      <w:r>
-        <w:t>CO</w:t>
-      </w:r>
-      <w:r>
-        <w:rPr>
-          <w:vertAlign w:val="subscript"/>
-        </w:rPr>
-        <w:t>2</w:t>
-      </w:r>
-      <w:r>
-        <w:t xml:space="preserve"> x O</w:t>
-      </w:r>
-      <w:r>
-        <w:rPr>
-          <w:vertAlign w:val="subscript"/>
-        </w:rPr>
-        <w:t>2</w:t>
-      </w:r>
-      <w:r>
-        <w:t xml:space="preserve"> fluctuations provide physiological refuge to early life stages of a coastal forage fish. </w:t>
-      </w:r>
-      <w:r>
-        <w:rPr>
-          <w:i/>
-          <w:iCs/>
-        </w:rPr>
-        <w:t>Sci. Rep.</w:t>
-      </w:r>
-      <w:r>
-        <w:t xml:space="preserve">, 9: 18146. </w:t>
+        <w:t xml:space="preserve">Ciuhandu, C. S., Stevens, E. D., and Wright, P. A. 2005. The effect of oxygen on the growth of </w:t>
+      </w:r>
+      <w:r>
+        <w:rPr>
+          <w:i/>
+          <w:iCs/>
+        </w:rPr>
+        <w:t>Oncorhynchus mykiss</w:t>
+      </w:r>
+      <w:r>
+        <w:t xml:space="preserve"> embryos with and without a chorion. </w:t>
+      </w:r>
+      <w:r>
+        <w:rPr>
+          <w:i/>
+          <w:iCs/>
+        </w:rPr>
+        <w:t>J. Fish. Biol.</w:t>
+      </w:r>
+      <w:r>
+        <w:t xml:space="preserve">, 67: 1544-1551. </w:t>
       </w:r>
     </w:p>
     <w:p>
@@ -16559,7 +17005,17 @@
         <w:ind w:left="720" w:hanging="720"/>
       </w:pPr>
       <w:r>
-        <w:t>Concannon, C. A., Cross, E. L., Jones, L. F., Murray, C. S., Matassa, C. M., McBride, R. S., and Baumann, H. 2021. Temperature-dependent effects on fecundity in a serial broadcast spawning fish after whole-life high CO</w:t>
+        <w:t xml:space="preserve">Cross, E. L., Murray, C. S., and Baumann, H. 2019. Diel and tidal </w:t>
+      </w:r>
+      <w:r>
+        <w:rPr>
+          <w:i/>
+          <w:iCs/>
+        </w:rPr>
+        <w:t>p</w:t>
+      </w:r>
+      <w:r>
+        <w:t>CO</w:t>
       </w:r>
       <w:r>
         <w:rPr>
@@ -16568,35 +17024,26 @@
         <w:t>2</w:t>
       </w:r>
       <w:r>
-        <w:t xml:space="preserve"> exposure. </w:t>
-      </w:r>
-      <w:r>
-        <w:rPr>
-          <w:i/>
-          <w:iCs/>
-        </w:rPr>
-        <w:t>ICES J. Mar. Sci.</w:t>
-      </w:r>
-      <w:r>
-        <w:t xml:space="preserve">, </w:t>
-      </w:r>
-      <w:r>
-        <w:t>78(1</w:t>
-      </w:r>
-      <w:r>
-        <w:t>0</w:t>
-      </w:r>
-      <w:r>
-        <w:t>)</w:t>
-      </w:r>
-      <w:r>
-        <w:t>:</w:t>
-      </w:r>
-      <w:r>
-        <w:t xml:space="preserve"> 3724-3734</w:t>
-      </w:r>
-      <w:r>
-        <w:t xml:space="preserve">. </w:t>
+        <w:t xml:space="preserve"> x O</w:t>
+      </w:r>
+      <w:r>
+        <w:rPr>
+          <w:vertAlign w:val="subscript"/>
+        </w:rPr>
+        <w:t>2</w:t>
+      </w:r>
+      <w:r>
+        <w:t xml:space="preserve"> fluctuations provide physiological refuge to early life stages of a coastal forage fish. </w:t>
+      </w:r>
+      <w:r>
+        <w:rPr>
+          <w:i/>
+          <w:iCs/>
+        </w:rPr>
+        <w:t>Sci. Rep.</w:t>
+      </w:r>
+      <w:r>
+        <w:t xml:space="preserve">, 9: 18146. </w:t>
       </w:r>
     </w:p>
     <w:p>
@@ -16606,17 +17053,44 @@
         <w:ind w:left="720" w:hanging="720"/>
       </w:pPr>
       <w:r>
-        <w:t xml:space="preserve">Desforges, J.-P. W., Sonne, C., and Dietz, R. 2017. Using energy budgets to combine ecology and toxicology in a mammalian sentinel species. </w:t>
-      </w:r>
-      <w:r>
-        <w:rPr>
-          <w:i/>
-          <w:iCs/>
-        </w:rPr>
-        <w:t>Sci. Rep.</w:t>
-      </w:r>
-      <w:r>
-        <w:t xml:space="preserve">, 7: 46267. doi: 10.1038/srep46267 </w:t>
+        <w:t>Concannon, C. A., Cross, E. L., Jones, L. F., Murray, C. S., Matassa, C. M., McBride, R. S., and Baumann, H. 2021. Temperature-dependent effects on fecundity in a serial broadcast spawning fish after whole-life high CO</w:t>
+      </w:r>
+      <w:r>
+        <w:rPr>
+          <w:vertAlign w:val="subscript"/>
+        </w:rPr>
+        <w:t>2</w:t>
+      </w:r>
+      <w:r>
+        <w:t xml:space="preserve"> exposure. </w:t>
+      </w:r>
+      <w:r>
+        <w:rPr>
+          <w:i/>
+          <w:iCs/>
+        </w:rPr>
+        <w:t>ICES J. Mar. Sci.</w:t>
+      </w:r>
+      <w:r>
+        <w:t xml:space="preserve">, </w:t>
+      </w:r>
+      <w:r>
+        <w:t>78(1</w:t>
+      </w:r>
+      <w:r>
+        <w:t>0</w:t>
+      </w:r>
+      <w:r>
+        <w:t>)</w:t>
+      </w:r>
+      <w:r>
+        <w:t>:</w:t>
+      </w:r>
+      <w:r>
+        <w:t xml:space="preserve"> 3724-3734</w:t>
+      </w:r>
+      <w:r>
+        <w:t xml:space="preserve">. </w:t>
       </w:r>
     </w:p>
     <w:p>
@@ -16626,20 +17100,17 @@
         <w:ind w:left="720" w:hanging="720"/>
       </w:pPr>
       <w:r>
-        <w:t xml:space="preserve">Di Santo, V., Kenaley, C. P., and Lauder, G. V. </w:t>
-      </w:r>
-      <w:r>
-        <w:t xml:space="preserve">2017. High postural costs and anaerobic metabolism during swimming support the hypothesis of a U-shaped metabolism–speed curve in fishes. </w:t>
-      </w:r>
-      <w:r>
-        <w:rPr>
-          <w:i/>
-          <w:iCs/>
-        </w:rPr>
-        <w:t>Proc. Nat. Acad. Sci.</w:t>
-      </w:r>
-      <w:r>
-        <w:t xml:space="preserve">, 114(49): 13048-13053. </w:t>
+        <w:t xml:space="preserve">Desforges, J.-P. W., Sonne, C., and Dietz, R. 2017. Using energy budgets to combine ecology and toxicology in a mammalian sentinel species. </w:t>
+      </w:r>
+      <w:r>
+        <w:rPr>
+          <w:i/>
+          <w:iCs/>
+        </w:rPr>
+        <w:t>Sci. Rep.</w:t>
+      </w:r>
+      <w:r>
+        <w:t xml:space="preserve">, 7: 46267. doi: 10.1038/srep46267 </w:t>
       </w:r>
     </w:p>
     <w:p>
@@ -16649,17 +17120,20 @@
         <w:ind w:left="720" w:hanging="720"/>
       </w:pPr>
       <w:r>
-        <w:t xml:space="preserve">Diaz, R. J. and Rosenberg, R. 2008. Spreading Dead Zones and Consequences for Marine Ecosystems. </w:t>
-      </w:r>
-      <w:r>
-        <w:rPr>
-          <w:i/>
-          <w:iCs/>
-        </w:rPr>
-        <w:t>Science</w:t>
-      </w:r>
-      <w:r>
-        <w:t xml:space="preserve">, 321: 926-929. </w:t>
+        <w:t xml:space="preserve">Di Santo, V., Kenaley, C. P., and Lauder, G. V. </w:t>
+      </w:r>
+      <w:r>
+        <w:t xml:space="preserve">2017. High postural costs and anaerobic metabolism during swimming support the hypothesis of a U-shaped metabolism–speed curve in fishes. </w:t>
+      </w:r>
+      <w:r>
+        <w:rPr>
+          <w:i/>
+          <w:iCs/>
+        </w:rPr>
+        <w:t>Proc. Nat. Acad. Sci.</w:t>
+      </w:r>
+      <w:r>
+        <w:t xml:space="preserve">, 114(49): 13048-13053. </w:t>
       </w:r>
     </w:p>
     <w:p>
@@ -16670,6 +17144,26 @@
       </w:pPr>
       <w:r>
         <w:lastRenderedPageBreak/>
+        <w:t xml:space="preserve">Diaz, R. J. and Rosenberg, R. 2008. Spreading Dead Zones and Consequences for Marine Ecosystems. </w:t>
+      </w:r>
+      <w:r>
+        <w:rPr>
+          <w:i/>
+          <w:iCs/>
+        </w:rPr>
+        <w:t>Science</w:t>
+      </w:r>
+      <w:r>
+        <w:t xml:space="preserve">, 321: 926-929. </w:t>
+      </w:r>
+    </w:p>
+    <w:p>
+      <w:pPr>
+        <w:pStyle w:val="TS"/>
+        <w:spacing w:line="480" w:lineRule="auto"/>
+        <w:ind w:left="720" w:hanging="720"/>
+      </w:pPr>
+      <w:r>
         <w:t xml:space="preserve">Evans, M. R., Grimm, V., Johst, K., et al. 2013. Do simple models lead to generality in ecology? </w:t>
       </w:r>
       <w:r>
@@ -16841,6 +17335,7 @@
         <w:ind w:left="720" w:hanging="720"/>
       </w:pPr>
       <w:r>
+        <w:lastRenderedPageBreak/>
         <w:t>Jusup, M., Sousa, T., Domingos, T., Labinac, V., Marn, N., Wang, Z., and Klanj</w:t>
       </w:r>
       <w:r>
@@ -16870,7 +17365,6 @@
         <w:ind w:left="720" w:hanging="720"/>
       </w:pPr>
       <w:r>
-        <w:lastRenderedPageBreak/>
         <w:t xml:space="preserve">Kamler, E. 2008. Resource allocation in yolk-feeding fish. </w:t>
       </w:r>
       <w:r>
@@ -17041,6 +17535,7 @@
         <w:ind w:left="720" w:hanging="720"/>
       </w:pPr>
       <w:r>
+        <w:lastRenderedPageBreak/>
         <w:t>Letcher, B. H. and Bengtson, D. A. 1993. Effects of food density and temperature on feeding and growth of young inland silversides (</w:t>
       </w:r>
       <w:r>
@@ -17071,7 +17566,6 @@
         <w:ind w:left="720" w:hanging="720"/>
       </w:pPr>
       <w:r>
-        <w:lastRenderedPageBreak/>
         <w:t xml:space="preserve">Martin, B. T., Jager, T., Nisbet, R. M., Preuss, T. G., and Grimm, V. 2013. Predicting Population Dynamics from the Properties of Individuals: A Cross-Level Test of Dynamic Energy Budget Theory. </w:t>
       </w:r>
       <w:r>
@@ -17271,6 +17765,7 @@
         <w:ind w:left="720" w:hanging="720"/>
       </w:pPr>
       <w:r>
+        <w:lastRenderedPageBreak/>
         <w:t xml:space="preserve">Nisbet, R. M., Gurney, W. S. C., Murdoch, W. W., and McCauley, E. 1989. Structured population models: a tool for linking effects at individual and population level. </w:t>
       </w:r>
       <w:r>
@@ -17291,7 +17786,6 @@
         <w:ind w:left="720" w:hanging="720"/>
       </w:pPr>
       <w:r>
-        <w:lastRenderedPageBreak/>
         <w:t xml:space="preserve">Nisbet, R. M., Muller, E. B., Lika, K., and Kooijman, S. A. L. M. 2000. From molecules to ecosystems through dynamic energy budget models. </w:t>
       </w:r>
       <w:r>
@@ -17432,7 +17926,11 @@
         <w:ind w:left="720" w:hanging="720"/>
       </w:pPr>
       <w:r>
-        <w:t xml:space="preserve">Schwemmer, T. G., Baumann, H., Murray, C. S., Molina, A. I., and Nye, J. A. 2020. Acidification and hypoxia interactively affect metabolism in embryos, but not larvae, of the coastal forage fish </w:t>
+        <w:t xml:space="preserve">Schwemmer, T. G., Baumann, H., Murray, C. S., Molina, A. I., and Nye, J. A. 2020. Acidification and hypoxia interactively affect metabolism in embryos, but not larvae, of </w:t>
+      </w:r>
+      <w:r>
+        <w:lastRenderedPageBreak/>
+        <w:t xml:space="preserve">the coastal forage fish </w:t>
       </w:r>
       <w:r>
         <w:rPr>
@@ -17462,7 +17960,6 @@
         <w:ind w:left="720" w:hanging="720"/>
       </w:pPr>
       <w:r>
-        <w:lastRenderedPageBreak/>
         <w:t xml:space="preserve">Sibly, R. M., Grimm, V., Martin, B. T., Johnston, A. S. A., et al. 2013. Representing the acquisition and use of energy by individuals in agent-based models of animal populations. </w:t>
       </w:r>
       <w:r>
@@ -17624,7 +18121,7 @@
       <w:r>
         <w:t xml:space="preserve">, 183: 1005-1013. </w:t>
       </w:r>
-      <w:bookmarkEnd w:id="9"/>
+      <w:bookmarkEnd w:id="6"/>
     </w:p>
     <w:sectPr>
       <w:pgSz w:w="12240" w:h="15840"/>
@@ -17638,7 +18135,7 @@
 
 <file path=word/comments.xml><?xml version="1.0" encoding="utf-8"?>
 <w:comments xmlns:wpc="http://schemas.microsoft.com/office/word/2010/wordprocessingCanvas" xmlns:cx="http://schemas.microsoft.com/office/drawing/2014/chartex" xmlns:cx1="http://schemas.microsoft.com/office/drawing/2015/9/8/chartex" xmlns:cx2="http://schemas.microsoft.com/office/drawing/2015/10/21/chartex" xmlns:cx3="http://schemas.microsoft.com/office/drawing/2016/5/9/chartex" xmlns:cx4="http://schemas.microsoft.com/office/drawing/2016/5/10/chartex" xmlns:cx5="http://schemas.microsoft.com/office/drawing/2016/5/11/chartex" xmlns:cx6="http://schemas.microsoft.com/office/drawing/2016/5/12/chartex" xmlns:cx7="http://schemas.microsoft.com/office/drawing/2016/5/13/chartex" xmlns:cx8="http://schemas.microsoft.com/office/drawing/2016/5/14/chartex" xmlns:mc="http://schemas.openxmlformats.org/markup-compatibility/2006" xmlns:aink="http://schemas.microsoft.com/office/drawing/2016/ink" xmlns:am3d="http://schemas.microsoft.com/office/drawing/2017/model3d" xmlns:o="urn:schemas-microsoft-com:office:office" xmlns:oel="http://schemas.microsoft.com/office/2019/extlst" xmlns:r="http://schemas.openxmlformats.org/officeDocument/2006/relationships" xmlns:m="http://schemas.openxmlformats.org/officeDocument/2006/math" xmlns:v="urn:schemas-microsoft-com:vml" xmlns:wp14="http://schemas.microsoft.com/office/word/2010/wordprocessingDrawing" xmlns:wp="http://schemas.openxmlformats.org/drawingml/2006/wordprocessingDrawing" xmlns:w10="urn:schemas-microsoft-com:office:word" xmlns:w="http://schemas.openxmlformats.org/wordprocessingml/2006/main" xmlns:w14="http://schemas.microsoft.com/office/word/2010/wordml" xmlns:w15="http://schemas.microsoft.com/office/word/2012/wordml" xmlns:w16cex="http://schemas.microsoft.com/office/word/2018/wordml/cex" xmlns:w16cid="http://schemas.microsoft.com/office/word/2016/wordml/cid" xmlns:w16="http://schemas.microsoft.com/office/word/2018/wordml" xmlns:w16sdtdh="http://schemas.microsoft.com/office/word/2020/wordml/sdtdatahash" xmlns:w16se="http://schemas.microsoft.com/office/word/2015/wordml/symex" xmlns:wpg="http://schemas.microsoft.com/office/word/2010/wordprocessingGroup" xmlns:wpi="http://schemas.microsoft.com/office/word/2010/wordprocessingInk" xmlns:wne="http://schemas.microsoft.com/office/word/2006/wordml" xmlns:wps="http://schemas.microsoft.com/office/word/2010/wordprocessingShape" mc:Ignorable="w14 w15 w16se w16cid w16 w16cex w16sdtdh wp14">
-  <w:comment w:id="0" w:author="Teresa G Schwemmer" w:date="2023-03-03T14:46:00Z" w:initials="TGS">
+  <w:comment w:id="1" w:author="Janet A Nye" w:date="2023-03-03T20:33:00Z" w:initials="JAN">
     <w:p>
       <w:pPr>
         <w:pStyle w:val="CommentText"/>
@@ -17650,11 +18147,11 @@
         <w:annotationRef/>
       </w:r>
       <w:r>
-        <w:t>citations</w:t>
+        <w:t>Wondering if you should say a simple DEB model or simplified DEB model?  What do other papers that use it say?</w:t>
       </w:r>
     </w:p>
   </w:comment>
-  <w:comment w:id="1" w:author="Janet A Nye" w:date="2023-03-05T21:47:00Z" w:initials="JAN">
+  <w:comment w:id="2" w:author="Teresa G Schwemmer" w:date="2023-03-25T20:11:00Z" w:initials="TGS">
     <w:p>
       <w:pPr>
         <w:pStyle w:val="CommentText"/>
@@ -17666,71 +18163,19 @@
         <w:annotationRef/>
       </w:r>
       <w:r>
-        <w:t>This seems a little bit in the weeds and maybe should go in the methods?</w:t>
-      </w:r>
-    </w:p>
-  </w:comment>
-  <w:comment w:id="2" w:author="Janet A Nye" w:date="2023-03-03T20:38:00Z" w:initials="JAN">
-    <w:p>
-      <w:pPr>
-        <w:pStyle w:val="CommentText"/>
-      </w:pPr>
-      <w:r>
-        <w:rPr>
-          <w:rStyle w:val="CommentReference"/>
-        </w:rPr>
-        <w:annotationRef/>
-      </w:r>
-      <w:r>
-        <w:t>This paragraph rambles a little bit.  I’ll come back and edit.</w:t>
-      </w:r>
-    </w:p>
-  </w:comment>
-  <w:comment w:id="3" w:author="Janet A Nye" w:date="2023-03-03T20:33:00Z" w:initials="JAN">
-    <w:p>
-      <w:pPr>
-        <w:pStyle w:val="CommentText"/>
-      </w:pPr>
-      <w:r>
-        <w:rPr>
-          <w:rStyle w:val="CommentReference"/>
-        </w:rPr>
-        <w:annotationRef/>
-      </w:r>
-      <w:r>
-        <w:t>Wondering if you should say a simple DEB model or simplified DEB model?  What do other papers that use it say?</w:t>
-      </w:r>
-    </w:p>
-  </w:comment>
-  <w:comment w:id="4" w:author="Teresa G Schwemmer" w:date="2023-03-25T20:11:00Z" w:initials="TGS">
-    <w:p>
-      <w:pPr>
-        <w:pStyle w:val="CommentText"/>
-      </w:pPr>
-      <w:r>
-        <w:rPr>
-          <w:rStyle w:val="CommentReference"/>
-        </w:rPr>
-        <w:annotationRef/>
-      </w:r>
-      <w:r>
-        <w:t xml:space="preserve">Do you mean instead of using ‘DEBkiss’? The papers that use it all say ‘DEBkiss’, and explain what it is by calling it something like ‘a simplified DEB model’ and describing some of the differences (in varying levels of detail). It is a fully different model with different notation and equations than standard DEB so leaving out ‘DEBkiss’ would not be accurate way of referring to it. </w:t>
-      </w:r>
-    </w:p>
-  </w:comment>
-  <w:comment w:id="5" w:author="Teresa G Schwemmer" w:date="2023-03-25T20:20:00Z" w:initials="TGS">
-    <w:p>
-      <w:pPr>
-        <w:pStyle w:val="CommentText"/>
-      </w:pPr>
-      <w:r>
-        <w:rPr>
-          <w:rStyle w:val="CommentReference"/>
-        </w:rPr>
-        <w:annotationRef/>
-      </w:r>
-      <w:r>
-        <w:t>This could be moved/merged with other paragraph about connecting levels</w:t>
+        <w:t>Do you mean instead of using ‘DEBkiss’? The papers that use it all say ‘DEBkiss’, and</w:t>
+      </w:r>
+      <w:r>
+        <w:t xml:space="preserve"> then</w:t>
+      </w:r>
+      <w:r>
+        <w:t xml:space="preserve"> explain what it is by calling it something like ‘a simplified DEB model’ and describing some of the differences (in varying levels of detail). It is a fully different model with different notation and equations than standard </w:t>
+      </w:r>
+      <w:r>
+        <w:t>DEB and it is a pretty well-known alternative so I think it is best to use this name.</w:t>
+      </w:r>
+      <w:r>
+        <w:t xml:space="preserve"> </w:t>
       </w:r>
     </w:p>
   </w:comment>
@@ -17739,31 +18184,21 @@
 
 <file path=word/commentsExtended.xml><?xml version="1.0" encoding="utf-8"?>
 <w15:commentsEx xmlns:wpc="http://schemas.microsoft.com/office/word/2010/wordprocessingCanvas" xmlns:cx="http://schemas.microsoft.com/office/drawing/2014/chartex" xmlns:cx1="http://schemas.microsoft.com/office/drawing/2015/9/8/chartex" xmlns:cx2="http://schemas.microsoft.com/office/drawing/2015/10/21/chartex" xmlns:cx3="http://schemas.microsoft.com/office/drawing/2016/5/9/chartex" xmlns:cx4="http://schemas.microsoft.com/office/drawing/2016/5/10/chartex" xmlns:cx5="http://schemas.microsoft.com/office/drawing/2016/5/11/chartex" xmlns:cx6="http://schemas.microsoft.com/office/drawing/2016/5/12/chartex" xmlns:cx7="http://schemas.microsoft.com/office/drawing/2016/5/13/chartex" xmlns:cx8="http://schemas.microsoft.com/office/drawing/2016/5/14/chartex" xmlns:mc="http://schemas.openxmlformats.org/markup-compatibility/2006" xmlns:aink="http://schemas.microsoft.com/office/drawing/2016/ink" xmlns:am3d="http://schemas.microsoft.com/office/drawing/2017/model3d" xmlns:o="urn:schemas-microsoft-com:office:office" xmlns:oel="http://schemas.microsoft.com/office/2019/extlst" xmlns:r="http://schemas.openxmlformats.org/officeDocument/2006/relationships" xmlns:m="http://schemas.openxmlformats.org/officeDocument/2006/math" xmlns:v="urn:schemas-microsoft-com:vml" xmlns:wp14="http://schemas.microsoft.com/office/word/2010/wordprocessingDrawing" xmlns:wp="http://schemas.openxmlformats.org/drawingml/2006/wordprocessingDrawing" xmlns:w10="urn:schemas-microsoft-com:office:word" xmlns:w="http://schemas.openxmlformats.org/wordprocessingml/2006/main" xmlns:w14="http://schemas.microsoft.com/office/word/2010/wordml" xmlns:w15="http://schemas.microsoft.com/office/word/2012/wordml" xmlns:w16cex="http://schemas.microsoft.com/office/word/2018/wordml/cex" xmlns:w16cid="http://schemas.microsoft.com/office/word/2016/wordml/cid" xmlns:w16="http://schemas.microsoft.com/office/word/2018/wordml" xmlns:w16sdtdh="http://schemas.microsoft.com/office/word/2020/wordml/sdtdatahash" xmlns:w16se="http://schemas.microsoft.com/office/word/2015/wordml/symex" xmlns:wpg="http://schemas.microsoft.com/office/word/2010/wordprocessingGroup" xmlns:wpi="http://schemas.microsoft.com/office/word/2010/wordprocessingInk" xmlns:wne="http://schemas.microsoft.com/office/word/2006/wordml" xmlns:wps="http://schemas.microsoft.com/office/word/2010/wordprocessingShape" mc:Ignorable="w14 w15 w16se w16cid w16 w16cex w16sdtdh wp14">
-  <w15:commentEx w15:paraId="693E6E15" w15:done="0"/>
-  <w15:commentEx w15:paraId="50432500" w15:done="0"/>
-  <w15:commentEx w15:paraId="03994F9C" w15:done="0"/>
   <w15:commentEx w15:paraId="27A99594" w15:done="0"/>
   <w15:commentEx w15:paraId="7ECEEC76" w15:paraIdParent="27A99594" w15:done="0"/>
-  <w15:commentEx w15:paraId="34B050E3" w15:done="0"/>
 </w15:commentsEx>
 </file>
 
 <file path=word/commentsExtensible.xml><?xml version="1.0" encoding="utf-8"?>
 <w16cex:commentsExtensible xmlns:wpc="http://schemas.microsoft.com/office/word/2010/wordprocessingCanvas" xmlns:cx="http://schemas.microsoft.com/office/drawing/2014/chartex" xmlns:cx1="http://schemas.microsoft.com/office/drawing/2015/9/8/chartex" xmlns:cx2="http://schemas.microsoft.com/office/drawing/2015/10/21/chartex" xmlns:cx3="http://schemas.microsoft.com/office/drawing/2016/5/9/chartex" xmlns:cx4="http://schemas.microsoft.com/office/drawing/2016/5/10/chartex" xmlns:cx5="http://schemas.microsoft.com/office/drawing/2016/5/11/chartex" xmlns:cx6="http://schemas.microsoft.com/office/drawing/2016/5/12/chartex" xmlns:cx7="http://schemas.microsoft.com/office/drawing/2016/5/13/chartex" xmlns:cx8="http://schemas.microsoft.com/office/drawing/2016/5/14/chartex" xmlns:mc="http://schemas.openxmlformats.org/markup-compatibility/2006" xmlns:aink="http://schemas.microsoft.com/office/drawing/2016/ink" xmlns:am3d="http://schemas.microsoft.com/office/drawing/2017/model3d" xmlns:o="urn:schemas-microsoft-com:office:office" xmlns:oel="http://schemas.microsoft.com/office/2019/extlst" xmlns:r="http://schemas.openxmlformats.org/officeDocument/2006/relationships" xmlns:m="http://schemas.openxmlformats.org/officeDocument/2006/math" xmlns:v="urn:schemas-microsoft-com:vml" xmlns:wp14="http://schemas.microsoft.com/office/word/2010/wordprocessingDrawing" xmlns:wp="http://schemas.openxmlformats.org/drawingml/2006/wordprocessingDrawing" xmlns:w10="urn:schemas-microsoft-com:office:word" xmlns:w="http://schemas.openxmlformats.org/wordprocessingml/2006/main" xmlns:w14="http://schemas.microsoft.com/office/word/2010/wordml" xmlns:w15="http://schemas.microsoft.com/office/word/2012/wordml" xmlns:w16cex="http://schemas.microsoft.com/office/word/2018/wordml/cex" xmlns:w16cid="http://schemas.microsoft.com/office/word/2016/wordml/cid" xmlns:w16="http://schemas.microsoft.com/office/word/2018/wordml" xmlns:w16sdtdh="http://schemas.microsoft.com/office/word/2020/wordml/sdtdatahash" xmlns:w16se="http://schemas.microsoft.com/office/word/2015/wordml/symex" xmlns:wpg="http://schemas.microsoft.com/office/word/2010/wordprocessingGroup" xmlns:wpi="http://schemas.microsoft.com/office/word/2010/wordprocessingInk" xmlns:wne="http://schemas.microsoft.com/office/word/2006/wordml" xmlns:wps="http://schemas.microsoft.com/office/word/2010/wordprocessingShape" mc:Ignorable="w14 w15 w16se w16cid w16 w16cex w16sdtdh wp14">
-  <w16cex:commentExtensible w16cex:durableId="27AC86A8" w16cex:dateUtc="2023-03-03T19:46:00Z"/>
   <w16cex:commentExtensible w16cex:durableId="27C9D3EA" w16cex:dateUtc="2023-03-26T00:11:00Z"/>
-  <w16cex:commentExtensible w16cex:durableId="27C9D603" w16cex:dateUtc="2023-03-26T00:20:00Z"/>
 </w16cex:commentsExtensible>
 </file>
 
 <file path=word/commentsIds.xml><?xml version="1.0" encoding="utf-8"?>
 <w16cid:commentsIds xmlns:wpc="http://schemas.microsoft.com/office/word/2010/wordprocessingCanvas" xmlns:cx="http://schemas.microsoft.com/office/drawing/2014/chartex" xmlns:cx1="http://schemas.microsoft.com/office/drawing/2015/9/8/chartex" xmlns:cx2="http://schemas.microsoft.com/office/drawing/2015/10/21/chartex" xmlns:cx3="http://schemas.microsoft.com/office/drawing/2016/5/9/chartex" xmlns:cx4="http://schemas.microsoft.com/office/drawing/2016/5/10/chartex" xmlns:cx5="http://schemas.microsoft.com/office/drawing/2016/5/11/chartex" xmlns:cx6="http://schemas.microsoft.com/office/drawing/2016/5/12/chartex" xmlns:cx7="http://schemas.microsoft.com/office/drawing/2016/5/13/chartex" xmlns:cx8="http://schemas.microsoft.com/office/drawing/2016/5/14/chartex" xmlns:mc="http://schemas.openxmlformats.org/markup-compatibility/2006" xmlns:aink="http://schemas.microsoft.com/office/drawing/2016/ink" xmlns:am3d="http://schemas.microsoft.com/office/drawing/2017/model3d" xmlns:o="urn:schemas-microsoft-com:office:office" xmlns:oel="http://schemas.microsoft.com/office/2019/extlst" xmlns:r="http://schemas.openxmlformats.org/officeDocument/2006/relationships" xmlns:m="http://schemas.openxmlformats.org/officeDocument/2006/math" xmlns:v="urn:schemas-microsoft-com:vml" xmlns:wp14="http://schemas.microsoft.com/office/word/2010/wordprocessingDrawing" xmlns:wp="http://schemas.openxmlformats.org/drawingml/2006/wordprocessingDrawing" xmlns:w10="urn:schemas-microsoft-com:office:word" xmlns:w="http://schemas.openxmlformats.org/wordprocessingml/2006/main" xmlns:w14="http://schemas.microsoft.com/office/word/2010/wordml" xmlns:w15="http://schemas.microsoft.com/office/word/2012/wordml" xmlns:w16cex="http://schemas.microsoft.com/office/word/2018/wordml/cex" xmlns:w16cid="http://schemas.microsoft.com/office/word/2016/wordml/cid" xmlns:w16="http://schemas.microsoft.com/office/word/2018/wordml" xmlns:w16sdtdh="http://schemas.microsoft.com/office/word/2020/wordml/sdtdatahash" xmlns:w16se="http://schemas.microsoft.com/office/word/2015/wordml/symex" xmlns:wpg="http://schemas.microsoft.com/office/word/2010/wordprocessingGroup" xmlns:wpi="http://schemas.microsoft.com/office/word/2010/wordprocessingInk" xmlns:wne="http://schemas.microsoft.com/office/word/2006/wordml" xmlns:wps="http://schemas.microsoft.com/office/word/2010/wordprocessingShape" mc:Ignorable="w14 w15 w16se w16cid w16 w16cex w16sdtdh wp14">
-  <w16cid:commentId w16cid:paraId="693E6E15" w16cid:durableId="27AC86A8"/>
-  <w16cid:commentId w16cid:paraId="50432500" w16cid:durableId="27B0344D"/>
-  <w16cid:commentId w16cid:paraId="03994F9C" w16cid:durableId="27B0344E"/>
   <w16cid:commentId w16cid:paraId="27A99594" w16cid:durableId="27B0344F"/>
   <w16cid:commentId w16cid:paraId="7ECEEC76" w16cid:durableId="27C9D3EA"/>
-  <w16cid:commentId w16cid:paraId="34B050E3" w16cid:durableId="27C9D603"/>
 </w16cid:commentsIds>
 </file>
 
@@ -18006,11 +18441,11 @@
 
 <file path=word/people.xml><?xml version="1.0" encoding="utf-8"?>
 <w15:people xmlns:wpc="http://schemas.microsoft.com/office/word/2010/wordprocessingCanvas" xmlns:cx="http://schemas.microsoft.com/office/drawing/2014/chartex" xmlns:cx1="http://schemas.microsoft.com/office/drawing/2015/9/8/chartex" xmlns:cx2="http://schemas.microsoft.com/office/drawing/2015/10/21/chartex" xmlns:cx3="http://schemas.microsoft.com/office/drawing/2016/5/9/chartex" xmlns:cx4="http://schemas.microsoft.com/office/drawing/2016/5/10/chartex" xmlns:cx5="http://schemas.microsoft.com/office/drawing/2016/5/11/chartex" xmlns:cx6="http://schemas.microsoft.com/office/drawing/2016/5/12/chartex" xmlns:cx7="http://schemas.microsoft.com/office/drawing/2016/5/13/chartex" xmlns:cx8="http://schemas.microsoft.com/office/drawing/2016/5/14/chartex" xmlns:mc="http://schemas.openxmlformats.org/markup-compatibility/2006" xmlns:aink="http://schemas.microsoft.com/office/drawing/2016/ink" xmlns:am3d="http://schemas.microsoft.com/office/drawing/2017/model3d" xmlns:o="urn:schemas-microsoft-com:office:office" xmlns:oel="http://schemas.microsoft.com/office/2019/extlst" xmlns:r="http://schemas.openxmlformats.org/officeDocument/2006/relationships" xmlns:m="http://schemas.openxmlformats.org/officeDocument/2006/math" xmlns:v="urn:schemas-microsoft-com:vml" xmlns:wp14="http://schemas.microsoft.com/office/word/2010/wordprocessingDrawing" xmlns:wp="http://schemas.openxmlformats.org/drawingml/2006/wordprocessingDrawing" xmlns:w10="urn:schemas-microsoft-com:office:word" xmlns:w="http://schemas.openxmlformats.org/wordprocessingml/2006/main" xmlns:w14="http://schemas.microsoft.com/office/word/2010/wordml" xmlns:w15="http://schemas.microsoft.com/office/word/2012/wordml" xmlns:w16cex="http://schemas.microsoft.com/office/word/2018/wordml/cex" xmlns:w16cid="http://schemas.microsoft.com/office/word/2016/wordml/cid" xmlns:w16="http://schemas.microsoft.com/office/word/2018/wordml" xmlns:w16sdtdh="http://schemas.microsoft.com/office/word/2020/wordml/sdtdatahash" xmlns:w16se="http://schemas.microsoft.com/office/word/2015/wordml/symex" xmlns:wpg="http://schemas.microsoft.com/office/word/2010/wordprocessingGroup" xmlns:wpi="http://schemas.microsoft.com/office/word/2010/wordprocessingInk" xmlns:wne="http://schemas.microsoft.com/office/word/2006/wordml" xmlns:wps="http://schemas.microsoft.com/office/word/2010/wordprocessingShape" mc:Ignorable="w14 w15 w16se w16cid w16 w16cex w16sdtdh wp14">
+  <w15:person w15:author="Janet A Nye">
+    <w15:presenceInfo w15:providerId="AD" w15:userId="S-1-5-21-30371924-1664817342-1491421105-236721"/>
+  </w15:person>
   <w15:person w15:author="Teresa G Schwemmer">
     <w15:presenceInfo w15:providerId="None" w15:userId="Teresa G Schwemmer"/>
-  </w15:person>
-  <w15:person w15:author="Janet A Nye">
-    <w15:presenceInfo w15:providerId="AD" w15:userId="S-1-5-21-30371924-1664817342-1491421105-236721"/>
   </w15:person>
 </w15:people>
 </file>

</xml_diff>